<commit_message>
atualização analise por bioma (v.3) #4
</commit_message>
<xml_diff>
--- a/Analises_.docx
+++ b/Analises_.docx
@@ -85,6 +85,51 @@
         </w:rPr>
         <w:t xml:space="preserve">)</w:t>
       </w:r>
+      <w:r>
+        <w:br/>
+      </w:r>
+      <w:r>
+        <w:rPr>
+          <w:rStyle w:val="FunctionTok"/>
+        </w:rPr>
+        <w:t xml:space="preserve">source</w:t>
+      </w:r>
+      <w:r>
+        <w:rPr>
+          <w:rStyle w:val="NormalTok"/>
+        </w:rPr>
+        <w:t xml:space="preserve">(</w:t>
+      </w:r>
+      <w:r>
+        <w:rPr>
+          <w:rStyle w:val="StringTok"/>
+        </w:rPr>
+        <w:t xml:space="preserve">"R/my-function.R"</w:t>
+      </w:r>
+      <w:r>
+        <w:rPr>
+          <w:rStyle w:val="NormalTok"/>
+        </w:rPr>
+        <w:t xml:space="preserve">)</w:t>
+      </w:r>
+      <w:r>
+        <w:br/>
+      </w:r>
+      <w:r>
+        <w:rPr>
+          <w:rStyle w:val="CommentTok"/>
+        </w:rPr>
+        <w:t xml:space="preserve">#&gt;   |                                                                              |                                                                      |   0%  |                                                                              |===                                                                   |   4%  |                                                                              |=====                                                                 |   7%  |                                                                              |========                                                              |  11%  |                                                                              |==========                                                            |  15%  |                                                                              |=============                                                         |  19%  |                                                                              |================                                                      |  22%  |                                                                              |==================                                                    |  26%  |                                                                              |=====================                                                 |  30%  |                                                                              |=======================                                               |  33%  |                                                                              |==========================                                            |  37%  |                                                                              |=============================                                         |  41%  |                                                                              |===============================                                       |  44%  |                                                                              |==================================                                    |  48%  |                                                                              |====================================                                  |  52%  |                                                                              |=======================================                               |  56%  |                                                                              |=========================================                             |  59%  |                                                                              |============================================                          |  63%  |                                                                              |===============================================                       |  67%  |                                                                              |=================================================                     |  70%  |                                                                              |====================================================                  |  74%  |                                                                              |======================================================                |  78%  |                                                                              |=========================================================             |  81%  |                                                                              |============================================================          |  85%  |                                                                              |==============================================================        |  89%  |                                                                              |=================================================================     |  93%  |                                                                              |===================================================================   |  96%  |                                                                              |======================================================================| 100%</w:t>
+      </w:r>
+      <w:r>
+        <w:br/>
+      </w:r>
+      <w:r>
+        <w:rPr>
+          <w:rStyle w:val="CommentTok"/>
+        </w:rPr>
+        <w:t xml:space="preserve">#&gt; Downloading: 770 B     Downloading: 770 B     Downloading: 13 kB     Downloading: 13 kB     Downloading: 29 kB     Downloading: 29 kB     Downloading: 46 kB     Downloading: 46 kB     Downloading: 62 kB     Downloading: 62 kB     Downloading: 78 kB     Downloading: 78 kB     Downloading: 94 kB     Downloading: 94 kB     Downloading: 110 kB     Downloading: 110 kB     Downloading: 130 kB     Downloading: 130 kB     Downloading: 140 kB     Downloading: 140 kB     Downloading: 160 kB     Downloading: 160 kB     Downloading: 180 kB     Downloading: 180 kB     Downloading: 190 kB     Downloading: 190 kB     Downloading: 210 kB     Downloading: 210 kB     Downloading: 220 kB     Downloading: 220 kB     Downloading: 240 kB     Downloading: 240 kB     Downloading: 260 kB     Downloading: 260 kB     Downloading: 270 kB     Downloading: 270 kB     Downloading: 290 kB     Downloading: 290 kB     Downloading: 300 kB     Downloading: 300 kB     Downloading: 320 kB     Downloading: 320 kB     Downloading: 340 kB     Downloading: 340 kB     Downloading: 350 kB     Downloading: 350 kB     Downloading: 370 kB     Downloading: 370 kB     Downloading: 390 kB     Downloading: 390 kB     Downloading: 400 kB     Downloading: 400 kB     Downloading: 420 kB     Downloading: 420 kB     Downloading: 430 kB     Downloading: 430 kB     Downloading: 450 kB     Downloading: 450 kB     Downloading: 470 kB     Downloading: 470 kB     Downloading: 480 kB     Downloading: 480 kB     Downloading: 500 kB     Downloading: 500 kB     Downloading: 520 kB     Downloading: 520 kB     Downloading: 530 kB     Downloading: 530 kB     Downloading: 550 kB     Downloading: 550 kB     Downloading: 560 kB     Downloading: 560 kB     Downloading: 580 kB     Downloading: 580 kB     Downloading: 600 kB     Downloading: 600 kB     Downloading: 610 kB     Downloading: 610 kB     Downloading: 630 kB     Downloading: 630 kB     Downloading: 640 kB     Downloading: 640 kB     Downloading: 660 kB     Downloading: 660 kB     Downloading: 680 kB     Downloading: 680 kB     Downloading: 690 kB     Downloading: 690 kB     Downloading: 710 kB     Downloading: 710 kB     Downloading: 730 kB     Downloading: 730 kB     Downloading: 740 kB     Downloading: 740 kB     Downloading: 760 kB     Downloading: 760 kB     Downloading: 770 kB     Downloading: 770 kB     Downloading: 790 kB     Downloading: 790 kB     Downloading: 810 kB     Downloading: 810 kB     Downloading: 820 kB     Downloading: 820 kB     Downloading: 840 kB     Downloading: 840 kB     Downloading: 860 kB     Downloading: 860 kB     Downloading: 870 kB     Downloading: 870 kB     Downloading: 890 kB     Downloading: 890 kB     Downloading: 900 kB     Downloading: 900 kB     Downloading: 920 kB     Downloading: 920 kB     Downloading: 940 kB     Downloading: 940 kB     Downloading: 950 kB     Downloading: 950 kB     Downloading: 970 kB     Downloading: 970 kB     Downloading: 980 kB     Downloading: 980 kB     Downloading: 1 MB     Downloading: 1 MB     Downloading: 1 MB     Downloading: 1 MB     Downloading: 1 MB     Downloading: 1 MB     Downloading: 1 MB     Downloading: 1 MB     Downloading: 1.1 MB     Downloading: 1.1 MB     Downloading: 1.1 MB     Downloading: 1.1 MB     Downloading: 1.1 MB     Downloading: 1.1 MB     Downloading: 1.1 MB     Downloading: 1.1 MB     Downloading: 1.1 MB     Downloading: 1.1 MB     Downloading: 1.1 MB     Downloading: 1.1 MB     Downloading: 1.2 MB     Downloading: 1.2 MB     Downloading: 1.2 MB     Downloading: 1.2 MB     Downloading: 1.2 MB     Downloading: 1.2 MB     Downloading: 1.2 MB     Downloading: 1.2 MB     Downloading: 1.2 MB     Downloading: 1.2 MB     Downloading: 1.2 MB     Downloading: 1.2 MB     Downloading: 1.3 MB     Downloading: 1.3 MB     Downloading: 1.3 MB     Downloading: 1.3 MB     Downloading: 1.3 MB     Downloading: 1.3 MB     Downloading: 1.3 MB     Downloading: 1.3 MB     Downloading: 1.3 MB     Downloading: 1.3 MB     Downloading: 1.3 MB     Downloading: 1.3 MB     Downloading: 1.4 MB     Downloading: 1.4 MB     Downloading: 1.4 MB     Downloading: 1.4 MB     Downloading: 1.4 MB     Downloading: 1.4 MB     Downloading: 1.4 MB     Downloading: 1.4 MB     Downloading: 1.4 MB     Downloading: 1.4 MB     Downloading: 1.4 MB     Downloading: 1.4 MB     Downloading: 1.5 MB     Downloading: 1.5 MB     Downloading: 1.5 MB     Downloading: 1.5 MB     Downloading: 1.5 MB     Downloading: 1.5 MB     Downloading: 1.5 MB     Downloading: 1.5 MB     Downloading: 1.5 MB     Downloading: 1.5 MB     Downloading: 1.5 MB     Downloading: 1.5 MB     Downloading: 1.6 MB     Downloading: 1.6 MB     Downloading: 1.6 MB     Downloading: 1.6 MB     Downloading: 1.6 MB     Downloading: 1.6 MB     Downloading: 1.6 MB     Downloading: 1.6 MB     Downloading: 1.6 MB     Downloading: 1.6 MB     Downloading: 1.6 MB     Downloading: 1.6 MB     Downloading: 1.6 MB     Downloading: 1.6 MB     Downloading: 1.7 MB     Downloading: 1.7 MB     Downloading: 1.7 MB     Downloading: 1.7 MB     Downloading: 1.7 MB     Downloading: 1.7 MB     Downloading: 1.7 MB     Downloading: 1.7 MB     Downloading: 1.7 MB     Downloading: 1.7 MB     Downloading: 1.7 MB     Downloading: 1.7 MB     Downloading: 1.8 MB     Downloading: 1.8 MB     Downloading: 1.8 MB     Downloading: 1.8 MB     Downloading: 1.8 MB     Downloading: 1.8 MB     Downloading: 1.8 MB     Downloading: 1.8 MB     Downloading: 1.8 MB     Downloading: 1.8 MB     Downloading: 1.8 MB     Downloading: 1.8 MB     Downloading: 1.9 MB     Downloading: 1.9 MB     Downloading: 1.9 MB     Downloading: 1.9 MB     Downloading: 1.9 MB     Downloading: 1.9 MB     Downloading: 1.9 MB     Downloading: 1.9 MB     Downloading: 1.9 MB     Downloading: 1.9 MB     Downloading: 1.9 MB     Downloading: 1.9 MB     Downloading: 2 MB     Downloading: 2 MB     Downloading: 2 MB     Downloading: 2 MB     Downloading: 2 MB     Downloading: 2 MB     Downloading: 2 MB     Downloading: 2 MB     Downloading: 2 MB     Downloading: 2 MB     Downloading: 2 MB     Downloading: 2 MB     Downloading: 2 MB     Downloading: 2 MB     Downloading: 2.1 MB     Downloading: 2.1 MB     Downloading: 2.1 MB     Downloading: 2.1 MB     Downloading: 2.1 MB     Downloading: 2.1 MB     Downloading: 2.1 MB     Downloading: 2.1 MB     Downloading: 2.1 MB     Downloading: 2.1 MB     Downloading: 2.1 MB     Downloading: 2.1 MB     Downloading: 2.2 MB     Downloading: 2.2 MB     Downloading: 2.2 MB     Downloading: 2.2 MB     Downloading: 2.2 MB     Downloading: 2.2 MB     Downloading: 2.2 MB     Downloading: 2.2 MB     Downloading: 2.2 MB     Downloading: 2.2 MB     Downloading: 2.2 MB     Downloading: 2.2 MB     Downloading: 2.2 MB     Downloading: 2.2 MB     Downloading: 2.2 MB     Downloading: 2.2 MB     Downloading: 2.3 MB     Downloading: 2.3 MB     Downloading: 2.3 MB     Downloading: 2.3 MB     Downloading: 2.3 MB     Downloading: 2.3 MB     Downloading: 2.3 MB     Downloading: 2.3 MB     Downloading: 2.3 MB     Downloading: 2.3 MB     Downloading: 2.3 MB     Downloading: 2.3 MB     Downloading: 2.3 MB     Downloading: 2.3 MB     Downloading: 2.3 MB     Downloading: 2.3 MB     Downloading: 2.4 MB     Downloading: 2.4 MB     Downloading: 2.4 MB     Downloading: 2.4 MB     Downloading: 2.4 MB     Downloading: 2.4 MB     Downloading: 2.4 MB     Downloading: 2.4 MB     Downloading: 2.4 MB     Downloading: 2.4 MB     Downloading: 2.4 MB     Downloading: 2.4 MB     Downloading: 2.5 MB     Downloading: 2.5 MB     Downloading: 2.5 MB     Downloading: 2.5 MB     Downloading: 2.5 MB     Downloading: 2.5 MB     Downloading: 2.5 MB     Downloading: 2.5 MB     Downloading: 2.5 MB     Downloading: 2.5 MB     Downloading: 2.5 MB     Downloading: 2.5 MB     Downloading: 2.5 MB     Downloading: 2.5 MB     Downloading: 2.5 MB     Downloading: 2.5 MB     Downloading: 2.6 MB     Downloading: 2.6 MB     Downloading: 2.6 MB     Downloading: 2.6 MB     Downloading: 2.6 MB     Downloading: 2.6 MB     Downloading: 2.6 MB     Downloading: 2.6 MB     Downloading: 2.6 MB     Downloading: 2.6 MB     Downloading: 2.6 MB     Downloading: 2.6 MB     Downloading: 2.7 MB     Downloading: 2.7 MB     Downloading: 2.7 MB     Downloading: 2.7 MB     Downloading: 2.7 MB     Downloading: 2.7 MB     Downloading: 2.7 MB     Downloading: 2.7 MB</w:t>
+      </w:r>
     </w:p>
     <w:bookmarkEnd w:id="20"/>
     <w:bookmarkStart w:id="21" w:name="carregando-as-bases-de-dados"/>
@@ -677,7 +722,7 @@
         <w:rPr>
           <w:rStyle w:val="CommentTok"/>
         </w:rPr>
-        <w:t xml:space="preserve">#&gt; $ biome                     &lt;chr&gt; "Caatinga", "Other", "Other", "Other", "Othe…</w:t>
+        <w:t xml:space="preserve">#&gt; $ biomes                    &lt;chr&gt; "CAAT", "AF", "AF", "AF", "AF", "AF", "AF", …</w:t>
       </w:r>
       <w:r>
         <w:br/>
@@ -3030,6 +3075,51 @@
         <w:t xml:space="preserve">|&gt;</w:t>
       </w:r>
       <w:r>
+        <w:br/>
+      </w:r>
+      <w:r>
+        <w:rPr>
+          <w:rStyle w:val="NormalTok"/>
+        </w:rPr>
+        <w:t xml:space="preserve">  </w:t>
+      </w:r>
+      <w:r>
+        <w:rPr>
+          <w:rStyle w:val="FunctionTok"/>
+        </w:rPr>
+        <w:t xml:space="preserve">filter</w:t>
+      </w:r>
+      <w:r>
+        <w:rPr>
+          <w:rStyle w:val="NormalTok"/>
+        </w:rPr>
+        <w:t xml:space="preserve">(year</w:t>
+      </w:r>
+      <w:r>
+        <w:rPr>
+          <w:rStyle w:val="SpecialCharTok"/>
+        </w:rPr>
+        <w:t xml:space="preserve">!=</w:t>
+      </w:r>
+      <w:r>
+        <w:rPr>
+          <w:rStyle w:val="DecValTok"/>
+        </w:rPr>
+        <w:t xml:space="preserve">2019</w:t>
+      </w:r>
+      <w:r>
+        <w:rPr>
+          <w:rStyle w:val="NormalTok"/>
+        </w:rPr>
+        <w:t xml:space="preserve">) </w:t>
+      </w:r>
+      <w:r>
+        <w:rPr>
+          <w:rStyle w:val="SpecialCharTok"/>
+        </w:rPr>
+        <w:t xml:space="preserve">|&gt;</w:t>
+      </w:r>
+      <w:r>
         <w:rPr>
           <w:rStyle w:val="NormalTok"/>
         </w:rPr>
@@ -4222,6 +4312,57 @@
         <w:rPr>
           <w:rStyle w:val="NormalTok"/>
         </w:rPr>
+        <w:t xml:space="preserve">  </w:t>
+      </w:r>
+      <w:r>
+        <w:rPr>
+          <w:rStyle w:val="FunctionTok"/>
+        </w:rPr>
+        <w:t xml:space="preserve">filter</w:t>
+      </w:r>
+      <w:r>
+        <w:rPr>
+          <w:rStyle w:val="NormalTok"/>
+        </w:rPr>
+        <w:t xml:space="preserve">(year</w:t>
+      </w:r>
+      <w:r>
+        <w:rPr>
+          <w:rStyle w:val="SpecialCharTok"/>
+        </w:rPr>
+        <w:t xml:space="preserve">!=</w:t>
+      </w:r>
+      <w:r>
+        <w:rPr>
+          <w:rStyle w:val="DecValTok"/>
+        </w:rPr>
+        <w:t xml:space="preserve">2019</w:t>
+      </w:r>
+      <w:r>
+        <w:rPr>
+          <w:rStyle w:val="NormalTok"/>
+        </w:rPr>
+        <w:t xml:space="preserve">) </w:t>
+      </w:r>
+      <w:r>
+        <w:rPr>
+          <w:rStyle w:val="SpecialCharTok"/>
+        </w:rPr>
+        <w:t xml:space="preserve">|&gt;</w:t>
+      </w:r>
+      <w:r>
+        <w:rPr>
+          <w:rStyle w:val="NormalTok"/>
+        </w:rPr>
+        <w:t xml:space="preserve"> </w:t>
+      </w:r>
+      <w:r>
+        <w:br/>
+      </w:r>
+      <w:r>
+        <w:rPr>
+          <w:rStyle w:val="NormalTok"/>
+        </w:rPr>
         <w:t xml:space="preserve">    </w:t>
       </w:r>
       <w:r>
@@ -5584,6 +5725,57 @@
         <w:rPr>
           <w:rStyle w:val="NormalTok"/>
         </w:rPr>
+        <w:t xml:space="preserve">  </w:t>
+      </w:r>
+      <w:r>
+        <w:rPr>
+          <w:rStyle w:val="FunctionTok"/>
+        </w:rPr>
+        <w:t xml:space="preserve">filter</w:t>
+      </w:r>
+      <w:r>
+        <w:rPr>
+          <w:rStyle w:val="NormalTok"/>
+        </w:rPr>
+        <w:t xml:space="preserve">(year</w:t>
+      </w:r>
+      <w:r>
+        <w:rPr>
+          <w:rStyle w:val="SpecialCharTok"/>
+        </w:rPr>
+        <w:t xml:space="preserve">!=</w:t>
+      </w:r>
+      <w:r>
+        <w:rPr>
+          <w:rStyle w:val="DecValTok"/>
+        </w:rPr>
+        <w:t xml:space="preserve">2019</w:t>
+      </w:r>
+      <w:r>
+        <w:rPr>
+          <w:rStyle w:val="NormalTok"/>
+        </w:rPr>
+        <w:t xml:space="preserve">) </w:t>
+      </w:r>
+      <w:r>
+        <w:rPr>
+          <w:rStyle w:val="SpecialCharTok"/>
+        </w:rPr>
+        <w:t xml:space="preserve">|&gt;</w:t>
+      </w:r>
+      <w:r>
+        <w:rPr>
+          <w:rStyle w:val="NormalTok"/>
+        </w:rPr>
+        <w:t xml:space="preserve"> </w:t>
+      </w:r>
+      <w:r>
+        <w:br/>
+      </w:r>
+      <w:r>
+        <w:rPr>
+          <w:rStyle w:val="NormalTok"/>
+        </w:rPr>
         <w:t xml:space="preserve">    </w:t>
       </w:r>
       <w:r>
@@ -6752,6 +6944,57 @@
         <w:rPr>
           <w:rStyle w:val="NormalTok"/>
         </w:rPr>
+        <w:t xml:space="preserve">  </w:t>
+      </w:r>
+      <w:r>
+        <w:rPr>
+          <w:rStyle w:val="FunctionTok"/>
+        </w:rPr>
+        <w:t xml:space="preserve">filter</w:t>
+      </w:r>
+      <w:r>
+        <w:rPr>
+          <w:rStyle w:val="NormalTok"/>
+        </w:rPr>
+        <w:t xml:space="preserve">(year</w:t>
+      </w:r>
+      <w:r>
+        <w:rPr>
+          <w:rStyle w:val="SpecialCharTok"/>
+        </w:rPr>
+        <w:t xml:space="preserve">!=</w:t>
+      </w:r>
+      <w:r>
+        <w:rPr>
+          <w:rStyle w:val="DecValTok"/>
+        </w:rPr>
+        <w:t xml:space="preserve">2019</w:t>
+      </w:r>
+      <w:r>
+        <w:rPr>
+          <w:rStyle w:val="NormalTok"/>
+        </w:rPr>
+        <w:t xml:space="preserve">) </w:t>
+      </w:r>
+      <w:r>
+        <w:rPr>
+          <w:rStyle w:val="SpecialCharTok"/>
+        </w:rPr>
+        <w:t xml:space="preserve">|&gt;</w:t>
+      </w:r>
+      <w:r>
+        <w:rPr>
+          <w:rStyle w:val="NormalTok"/>
+        </w:rPr>
+        <w:t xml:space="preserve"> </w:t>
+      </w:r>
+      <w:r>
+        <w:br/>
+      </w:r>
+      <w:r>
+        <w:rPr>
+          <w:rStyle w:val="NormalTok"/>
+        </w:rPr>
         <w:t xml:space="preserve">    </w:t>
       </w:r>
       <w:r>
@@ -6849,27 +7092,54 @@
       </w:r>
       <w:r>
         <w:rPr>
-          <w:rStyle w:val="FunctionTok"/>
-        </w:rPr>
-        <w:t xml:space="preserve">filter</w:t>
-      </w:r>
-      <w:r>
-        <w:rPr>
-          <w:rStyle w:val="NormalTok"/>
-        </w:rPr>
-        <w:t xml:space="preserve">(sub_sector</w:t>
-      </w:r>
-      <w:r>
-        <w:rPr>
-          <w:rStyle w:val="SpecialCharTok"/>
-        </w:rPr>
-        <w:t xml:space="preserve">==</w:t>
-      </w:r>
-      <w:r>
-        <w:rPr>
-          <w:rStyle w:val="StringTok"/>
-        </w:rPr>
-        <w:t xml:space="preserve">'agriculture'</w:t>
+          <w:rStyle w:val="CommentTok"/>
+        </w:rPr>
+        <w:t xml:space="preserve">#filter(sub_sector=='agriculture') |&gt; </w:t>
+      </w:r>
+      <w:r>
+        <w:br/>
+      </w:r>
+      <w:r>
+        <w:rPr>
+          <w:rStyle w:val="NormalTok"/>
+        </w:rPr>
+        <w:t xml:space="preserve">  </w:t>
+      </w:r>
+      <w:r>
+        <w:rPr>
+          <w:rStyle w:val="FunctionTok"/>
+        </w:rPr>
+        <w:t xml:space="preserve">mutate</w:t>
+      </w:r>
+      <w:r>
+        <w:rPr>
+          <w:rStyle w:val="NormalTok"/>
+        </w:rPr>
+        <w:t xml:space="preserve">(</w:t>
+      </w:r>
+      <w:r>
+        <w:rPr>
+          <w:rStyle w:val="AttributeTok"/>
+        </w:rPr>
+        <w:t xml:space="preserve">ghg_balance=</w:t>
+      </w:r>
+      <w:r>
+        <w:rPr>
+          <w:rStyle w:val="NormalTok"/>
+        </w:rPr>
+        <w:t xml:space="preserve">ghg_balance</w:t>
+      </w:r>
+      <w:r>
+        <w:rPr>
+          <w:rStyle w:val="SpecialCharTok"/>
+        </w:rPr>
+        <w:t xml:space="preserve">/</w:t>
+      </w:r>
+      <w:r>
+        <w:rPr>
+          <w:rStyle w:val="FloatTok"/>
+        </w:rPr>
+        <w:t xml:space="preserve">1e6</w:t>
       </w:r>
       <w:r>
         <w:rPr>
@@ -6902,7 +7172,7 @@
         <w:rPr>
           <w:rStyle w:val="FunctionTok"/>
         </w:rPr>
-        <w:t xml:space="preserve">mutate</w:t>
+        <w:t xml:space="preserve">ggplot</w:t>
       </w:r>
       <w:r>
         <w:rPr>
@@ -6912,120 +7182,39 @@
       </w:r>
       <w:r>
         <w:rPr>
+          <w:rStyle w:val="FunctionTok"/>
+        </w:rPr>
+        <w:t xml:space="preserve">aes</w:t>
+      </w:r>
+      <w:r>
+        <w:rPr>
+          <w:rStyle w:val="NormalTok"/>
+        </w:rPr>
+        <w:t xml:space="preserve">(</w:t>
+      </w:r>
+      <w:r>
+        <w:rPr>
           <w:rStyle w:val="AttributeTok"/>
         </w:rPr>
-        <w:t xml:space="preserve">ghg_balance=</w:t>
-      </w:r>
-      <w:r>
-        <w:rPr>
-          <w:rStyle w:val="NormalTok"/>
-        </w:rPr>
-        <w:t xml:space="preserve">ghg_balance</w:t>
-      </w:r>
-      <w:r>
-        <w:rPr>
-          <w:rStyle w:val="SpecialCharTok"/>
-        </w:rPr>
-        <w:t xml:space="preserve">/</w:t>
-      </w:r>
-      <w:r>
-        <w:rPr>
-          <w:rStyle w:val="FloatTok"/>
-        </w:rPr>
-        <w:t xml:space="preserve">1e6</w:t>
-      </w:r>
-      <w:r>
-        <w:rPr>
-          <w:rStyle w:val="NormalTok"/>
-        </w:rPr>
-        <w:t xml:space="preserve">) </w:t>
-      </w:r>
-      <w:r>
-        <w:rPr>
-          <w:rStyle w:val="SpecialCharTok"/>
-        </w:rPr>
-        <w:t xml:space="preserve">|&gt;</w:t>
-      </w:r>
-      <w:r>
-        <w:rPr>
-          <w:rStyle w:val="NormalTok"/>
-        </w:rPr>
-        <w:t xml:space="preserve"> </w:t>
-      </w:r>
-      <w:r>
-        <w:br/>
-      </w:r>
-      <w:r>
-        <w:rPr>
-          <w:rStyle w:val="NormalTok"/>
-        </w:rPr>
-        <w:t xml:space="preserve">  </w:t>
-      </w:r>
-      <w:r>
-        <w:rPr>
-          <w:rStyle w:val="FunctionTok"/>
-        </w:rPr>
-        <w:t xml:space="preserve">ggplot</w:t>
-      </w:r>
-      <w:r>
-        <w:rPr>
-          <w:rStyle w:val="NormalTok"/>
-        </w:rPr>
-        <w:t xml:space="preserve">(</w:t>
-      </w:r>
-      <w:r>
-        <w:rPr>
-          <w:rStyle w:val="FunctionTok"/>
-        </w:rPr>
-        <w:t xml:space="preserve">aes</w:t>
-      </w:r>
-      <w:r>
-        <w:rPr>
-          <w:rStyle w:val="NormalTok"/>
-        </w:rPr>
-        <w:t xml:space="preserve">(</w:t>
+        <w:t xml:space="preserve">x=</w:t>
+      </w:r>
+      <w:r>
+        <w:rPr>
+          <w:rStyle w:val="NormalTok"/>
+        </w:rPr>
+        <w:t xml:space="preserve">year,</w:t>
       </w:r>
       <w:r>
         <w:rPr>
           <w:rStyle w:val="AttributeTok"/>
         </w:rPr>
-        <w:t xml:space="preserve">x=</w:t>
-      </w:r>
-      <w:r>
-        <w:rPr>
-          <w:rStyle w:val="NormalTok"/>
-        </w:rPr>
-        <w:t xml:space="preserve">year,</w:t>
-      </w:r>
-      <w:r>
-        <w:rPr>
-          <w:rStyle w:val="AttributeTok"/>
-        </w:rPr>
         <w:t xml:space="preserve">y=</w:t>
       </w:r>
       <w:r>
         <w:rPr>
           <w:rStyle w:val="NormalTok"/>
         </w:rPr>
-        <w:t xml:space="preserve">ghg_balance</w:t>
-      </w:r>
-      <w:r>
-        <w:rPr>
-          <w:rStyle w:val="SpecialCharTok"/>
-        </w:rPr>
-        <w:t xml:space="preserve">/</w:t>
-      </w:r>
-      <w:r>
-        <w:rPr>
-          <w:rStyle w:val="FloatTok"/>
-        </w:rPr>
-        <w:t xml:space="preserve">1e6</w:t>
-      </w:r>
-      <w:r>
-        <w:rPr>
-          <w:rStyle w:val="NormalTok"/>
-        </w:rPr>
-        <w:t xml:space="preserve">,</w:t>
+        <w:t xml:space="preserve">ghg_balance,</w:t>
       </w:r>
       <w:r>
         <w:rPr>
@@ -7498,7 +7687,7 @@
       </w:r>
     </w:p>
     <w:bookmarkEnd w:id="46"/>
-    <w:bookmarkStart w:id="56" w:name="análise-por-bioma"/>
+    <w:bookmarkStart w:id="62" w:name="análise-por-bioma"/>
     <w:p>
       <w:pPr>
         <w:pStyle w:val="Heading2"/>
@@ -7552,18 +7741,60 @@
       </w:r>
       <w:r>
         <w:rPr>
-          <w:rStyle w:val="CommentTok"/>
-        </w:rPr>
-        <w:t xml:space="preserve">#&gt; Downloading: 770 B     Downloading: 770 B     Downloading: 1.6 kB     Downloading: 1.6 kB     Downloading: 11 kB     Downloading: 11 kB     Downloading: 27 kB     Downloading: 27 kB     Downloading: 44 kB     Downloading: 44 kB     Downloading: 60 kB     Downloading: 60 kB     Downloading: 76 kB     Downloading: 76 kB     Downloading: 92 kB     Downloading: 92 kB     Downloading: 110 kB     Downloading: 110 kB     Downloading: 120 kB     Downloading: 120 kB     Downloading: 140 kB     Downloading: 140 kB     Downloading: 160 kB     Downloading: 160 kB     Downloading: 170 kB     Downloading: 170 kB     Downloading: 190 kB     Downloading: 190 kB     Downloading: 210 kB     Downloading: 210 kB     Downloading: 220 kB     Downloading: 220 kB     Downloading: 240 kB     Downloading: 240 kB     Downloading: 250 kB     Downloading: 250 kB     Downloading: 270 kB     Downloading: 270 kB     Downloading: 290 kB     Downloading: 290 kB     Downloading: 300 kB     Downloading: 300 kB     Downloading: 320 kB     Downloading: 320 kB     Downloading: 330 kB     Downloading: 330 kB     Downloading: 350 kB     Downloading: 350 kB     Downloading: 370 kB     Downloading: 370 kB     Downloading: 380 kB     Downloading: 380 kB     Downloading: 400 kB     Downloading: 400 kB     Downloading: 420 kB     Downloading: 420 kB     Downloading: 430 kB     Downloading: 430 kB     Downloading: 450 kB     Downloading: 450 kB     Downloading: 460 kB     Downloading: 460 kB     Downloading: 480 kB     Downloading: 480 kB     Downloading: 500 kB     Downloading: 500 kB     Downloading: 510 kB     Downloading: 510 kB     Downloading: 530 kB     Downloading: 530 kB     Downloading: 550 kB     Downloading: 550 kB     Downloading: 560 kB     Downloading: 560 kB     Downloading: 580 kB     Downloading: 580 kB     Downloading: 590 kB     Downloading: 590 kB     Downloading: 610 kB     Downloading: 610 kB     Downloading: 630 kB     Downloading: 630 kB     Downloading: 640 kB     Downloading: 640 kB     Downloading: 660 kB     Downloading: 660 kB     Downloading: 680 kB     Downloading: 680 kB     Downloading: 690 kB     Downloading: 690 kB     Downloading: 710 kB     Downloading: 710 kB     Downloading: 720 kB     Downloading: 720 kB     Downloading: 740 kB     Downloading: 740 kB     Downloading: 760 kB     Downloading: 760 kB     Downloading: 770 kB     Downloading: 770 kB     Downloading: 790 kB     Downloading: 790 kB     Downloading: 800 kB     Downloading: 800 kB     Downloading: 820 kB     Downloading: 820 kB     Downloading: 840 kB     Downloading: 840 kB     Downloading: 850 kB     Downloading: 850 kB     Downloading: 870 kB     Downloading: 870 kB     Downloading: 890 kB     Downloading: 890 kB     Downloading: 900 kB     Downloading: 900 kB     Downloading: 920 kB     Downloading: 920 kB     Downloading: 930 kB     Downloading: 930 kB     Downloading: 950 kB     Downloading: 950 kB     Downloading: 970 kB     Downloading: 970 kB     Downloading: 980 kB     Downloading: 980 kB     Downloading: 1,000 kB     Downloading: 1,000 kB     Downloading: 1 MB     Downloading: 1 MB     Downloading: 1 MB     Downloading: 1 MB     Downloading: 1 MB     Downloading: 1 MB     Downloading: 1.1 MB     Downloading: 1.1 MB     Downloading: 1.1 MB     Downloading: 1.1 MB     Downloading: 1.1 MB     Downloading: 1.1 MB     Downloading: 1.1 MB     Downloading: 1.1 MB     Downloading: 1.1 MB     Downloading: 1.1 MB     Downloading: 1.1 MB     Downloading: 1.1 MB     Downloading: 1.1 MB     Downloading: 1.1 MB     Downloading: 1.1 MB     Downloading: 1.1 MB     Downloading: 1.1 MB     Downloading: 1.1 MB     Downloading: 1.2 MB     Downloading: 1.2 MB     Downloading: 1.2 MB     Downloading: 1.2 MB     Downloading: 1.2 MB     Downloading: 1.2 MB     Downloading: 1.2 MB     Downloading: 1.2 MB     Downloading: 1.2 MB     Downloading: 1.2 MB     Downloading: 1.2 MB     Downloading: 1.2 MB     Downloading: 1.2 MB     Downloading: 1.2 MB     Downloading: 1.2 MB     Downloading: 1.2 MB     Downloading: 1.2 MB     Downloading: 1.2 MB     Downloading: 1.3 MB     Downloading: 1.3 MB     Downloading: 1.3 MB     Downloading: 1.3 MB     Downloading: 1.3 MB     Downloading: 1.3 MB     Downloading: 1.3 MB     Downloading: 1.3 MB     Downloading: 1.3 MB     Downloading: 1.3 MB     Downloading: 1.3 MB     Downloading: 1.3 MB     Downloading: 1.3 MB     Downloading: 1.3 MB     Downloading: 1.4 MB     Downloading: 1.4 MB     Downloading: 1.4 MB     Downloading: 1.4 MB     Downloading: 1.4 MB     Downloading: 1.4 MB     Downloading: 1.4 MB     Downloading: 1.4 MB     Downloading: 1.4 MB     Downloading: 1.4 MB     Downloading: 1.4 MB     Downloading: 1.4 MB     Downloading: 1.4 MB     Downloading: 1.4 MB     Downloading: 1.5 MB     Downloading: 1.5 MB     Downloading: 1.5 MB     Downloading: 1.5 MB     Downloading: 1.5 MB     Downloading: 1.5 MB     Downloading: 1.5 MB     Downloading: 1.5 MB     Downloading: 1.5 MB     Downloading: 1.5 MB     Downloading: 1.5 MB     Downloading: 1.5 MB     Downloading: 1.5 MB     Downloading: 1.5 MB     Downloading: 1.5 MB     Downloading: 1.5 MB     Downloading: 1.6 MB     Downloading: 1.6 MB     Downloading: 1.6 MB     Downloading: 1.6 MB     Downloading: 1.6 MB     Downloading: 1.6 MB     Downloading: 1.6 MB     Downloading: 1.6 MB     Downloading: 1.6 MB     Downloading: 1.6 MB     Downloading: 1.6 MB     Downloading: 1.6 MB     Downloading: 1.6 MB     Downloading: 1.6 MB     Downloading: 1.7 MB     Downloading: 1.7 MB     Downloading: 1.7 MB     Downloading: 1.7 MB     Downloading: 1.7 MB     Downloading: 1.7 MB     Downloading: 1.7 MB     Downloading: 1.7 MB     Downloading: 1.7 MB     Downloading: 1.7 MB     Downloading: 1.7 MB     Downloading: 1.7 MB     Downloading: 1.7 MB     Downloading: 1.7 MB     Downloading: 1.7 MB     Downloading: 1.7 MB     Downloading: 1.8 MB     Downloading: 1.8 MB     Downloading: 1.8 MB     Downloading: 1.8 MB     Downloading: 1.8 MB     Downloading: 1.8 MB     Downloading: 1.8 MB     Downloading: 1.8 MB     Downloading: 1.8 MB     Downloading: 1.8 MB     Downloading: 1.8 MB     Downloading: 1.8 MB     Downloading: 1.8 MB     Downloading: 1.8 MB     Downloading: 1.9 MB     Downloading: 1.9 MB     Downloading: 1.9 MB     Downloading: 1.9 MB     Downloading: 1.9 MB     Downloading: 1.9 MB     Downloading: 1.9 MB     Downloading: 1.9 MB     Downloading: 1.9 MB     Downloading: 1.9 MB     Downloading: 1.9 MB     Downloading: 1.9 MB     Downloading: 1.9 MB     Downloading: 1.9 MB     Downloading: 2 MB     Downloading: 2 MB     Downloading: 2 MB     Downloading: 2 MB     Downloading: 2 MB     Downloading: 2 MB     Downloading: 2 MB     Downloading: 2 MB     Downloading: 2 MB     Downloading: 2 MB     Downloading: 2 MB     Downloading: 2 MB     Downloading: 2 MB     Downloading: 2 MB     Downloading: 2 MB     Downloading: 2 MB     Downloading: 2 MB     Downloading: 2 MB     Downloading: 2.1 MB     Downloading: 2.1 MB     Downloading: 2.1 MB     Downloading: 2.1 MB     Downloading: 2.1 MB     Downloading: 2.1 MB     Downloading: 2.1 MB     Downloading: 2.1 MB     Downloading: 2.1 MB     Downloading: 2.1 MB     Downloading: 2.1 MB     Downloading: 2.1 MB     Downloading: 2.1 MB     Downloading: 2.1 MB     Downloading: 2.1 MB     Downloading: 2.1 MB     Downloading: 2.2 MB     Downloading: 2.2 MB     Downloading: 2.2 MB     Downloading: 2.2 MB     Downloading: 2.2 MB     Downloading: 2.2 MB     Downloading: 2.2 MB     Downloading: 2.2 MB     Downloading: 2.2 MB     Downloading: 2.2 MB     Downloading: 2.2 MB     Downloading: 2.2 MB     Downloading: 2.2 MB     Downloading: 2.2 MB     Downloading: 2.2 MB     Downloading: 2.2 MB     Downloading: 2.2 MB     Downloading: 2.2 MB     Downloading: 2.3 MB     Downloading: 2.3 MB     Downloading: 2.3 MB     Downloading: 2.3 MB     Downloading: 2.3 MB     Downloading: 2.3 MB     Downloading: 2.3 MB     Downloading: 2.3 MB     Downloading: 2.3 MB     Downloading: 2.3 MB     Downloading: 2.3 MB     Downloading: 2.3 MB     Downloading: 2.4 MB     Downloading: 2.4 MB     Downloading: 2.4 MB     Downloading: 2.4 MB     Downloading: 2.4 MB     Downloading: 2.4 MB     Downloading: 2.4 MB     Downloading: 2.4 MB     Downloading: 2.4 MB     Downloading: 2.4 MB     Downloading: 2.4 MB     Downloading: 2.4 MB     Downloading: 2.4 MB     Downloading: 2.4 MB     Downloading: 2.5 MB     Downloading: 2.5 MB     Downloading: 2.5 MB     Downloading: 2.5 MB     Downloading: 2.5 MB     Downloading: 2.5 MB     Downloading: 2.5 MB     Downloading: 2.5 MB     Downloading: 2.5 MB     Downloading: 2.5 MB     Downloading: 2.5 MB     Downloading: 2.5 MB     Downloading: 2.6 MB     Downloading: 2.6 MB     Downloading: 2.6 MB     Downloading: 2.6 MB     Downloading: 2.6 MB     Downloading: 2.6 MB     Downloading: 2.6 MB     Downloading: 2.6 MB     Downloading: 2.6 MB     Downloading: 2.6 MB     Downloading: 2.6 MB     Downloading: 2.6 MB     Downloading: 2.6 MB     Downloading: 2.6 MB     Downloading: 2.7 MB     Downloading: 2.7 MB     Downloading: 2.7 MB     Downloading: 2.7 MB     Downloading: 2.7 MB     Downloading: 2.7 MB</w:t>
-      </w:r>
-      <w:r>
-        <w:br/>
-      </w:r>
-      <w:r>
-        <w:rPr>
           <w:rStyle w:val="NormalTok"/>
         </w:rPr>
         <w:t xml:space="preserve">biomes </w:t>
+      </w:r>
+      <w:r>
+        <w:rPr>
+          <w:rStyle w:val="SpecialCharTok"/>
+        </w:rPr>
+        <w:t xml:space="preserve">|&gt;</w:t>
+      </w:r>
+      <w:r>
+        <w:rPr>
+          <w:rStyle w:val="NormalTok"/>
+        </w:rPr>
+        <w:t xml:space="preserve"> </w:t>
+      </w:r>
+      <w:r>
+        <w:br/>
+      </w:r>
+      <w:r>
+        <w:rPr>
+          <w:rStyle w:val="NormalTok"/>
+        </w:rPr>
+        <w:t xml:space="preserve">  </w:t>
+      </w:r>
+      <w:r>
+        <w:rPr>
+          <w:rStyle w:val="FunctionTok"/>
+        </w:rPr>
+        <w:t xml:space="preserve">filter</w:t>
+      </w:r>
+      <w:r>
+        <w:rPr>
+          <w:rStyle w:val="NormalTok"/>
+        </w:rPr>
+        <w:t xml:space="preserve">(name_biome</w:t>
+      </w:r>
+      <w:r>
+        <w:rPr>
+          <w:rStyle w:val="SpecialCharTok"/>
+        </w:rPr>
+        <w:t xml:space="preserve">!=</w:t>
+      </w:r>
+      <w:r>
+        <w:rPr>
+          <w:rStyle w:val="StringTok"/>
+        </w:rPr>
+        <w:t xml:space="preserve">'Sistema Costeiro'</w:t>
+      </w:r>
+      <w:r>
+        <w:rPr>
+          <w:rStyle w:val="NormalTok"/>
+        </w:rPr>
+        <w:t xml:space="preserve">) </w:t>
       </w:r>
       <w:r>
         <w:rPr>
@@ -7729,6 +7960,9 @@
         <w:pStyle w:val="SourceCode"/>
       </w:pPr>
       <w:r>
+        <w:br/>
+      </w:r>
+      <w:r>
         <w:rPr>
           <w:rStyle w:val="NormalTok"/>
         </w:rPr>
@@ -7741,6 +7975,12 @@
         <w:t xml:space="preserve">|&gt;</w:t>
       </w:r>
       <w:r>
+        <w:rPr>
+          <w:rStyle w:val="NormalTok"/>
+        </w:rPr>
+        <w:t xml:space="preserve"> </w:t>
+      </w:r>
+      <w:r>
         <w:br/>
       </w:r>
       <w:r>
@@ -8083,7 +8323,7 @@
         <w:rPr>
           <w:rStyle w:val="FunctionTok"/>
         </w:rPr>
-        <w:t xml:space="preserve">mutate</w:t>
+        <w:t xml:space="preserve">ggplot</w:t>
       </w:r>
       <w:r>
         <w:rPr>
@@ -8092,505 +8332,58 @@
         <w:t xml:space="preserve">(</w:t>
       </w:r>
       <w:r>
-        <w:br/>
-      </w:r>
-      <w:r>
-        <w:rPr>
-          <w:rStyle w:val="NormalTok"/>
-        </w:rPr>
-        <w:t xml:space="preserve">    </w:t>
+        <w:rPr>
+          <w:rStyle w:val="FunctionTok"/>
+        </w:rPr>
+        <w:t xml:space="preserve">aes</w:t>
+      </w:r>
+      <w:r>
+        <w:rPr>
+          <w:rStyle w:val="NormalTok"/>
+        </w:rPr>
+        <w:t xml:space="preserve">(</w:t>
       </w:r>
       <w:r>
         <w:rPr>
           <w:rStyle w:val="AttributeTok"/>
         </w:rPr>
-        <w:t xml:space="preserve">biomes =</w:t>
-      </w:r>
-      <w:r>
-        <w:rPr>
-          <w:rStyle w:val="NormalTok"/>
-        </w:rPr>
-        <w:t xml:space="preserve"> </w:t>
-      </w:r>
-      <w:r>
-        <w:rPr>
-          <w:rStyle w:val="FunctionTok"/>
-        </w:rPr>
-        <w:t xml:space="preserve">case_when</w:t>
-      </w:r>
-      <w:r>
-        <w:rPr>
-          <w:rStyle w:val="NormalTok"/>
-        </w:rPr>
-        <w:t xml:space="preserve">(</w:t>
-      </w:r>
-      <w:r>
-        <w:br/>
-      </w:r>
-      <w:r>
-        <w:rPr>
-          <w:rStyle w:val="NormalTok"/>
-        </w:rPr>
-        <w:t xml:space="preserve">      biome</w:t>
-      </w:r>
-      <w:r>
-        <w:rPr>
-          <w:rStyle w:val="SpecialCharTok"/>
-        </w:rPr>
-        <w:t xml:space="preserve">==</w:t>
-      </w:r>
-      <w:r>
-        <w:rPr>
-          <w:rStyle w:val="StringTok"/>
-        </w:rPr>
-        <w:t xml:space="preserve">'Caatinga'</w:t>
-      </w:r>
-      <w:r>
-        <w:rPr>
-          <w:rStyle w:val="SpecialCharTok"/>
-        </w:rPr>
-        <w:t xml:space="preserve">~</w:t>
-      </w:r>
-      <w:r>
-        <w:rPr>
-          <w:rStyle w:val="StringTok"/>
-        </w:rPr>
-        <w:t xml:space="preserve">'CAAT'</w:t>
-      </w:r>
-      <w:r>
-        <w:rPr>
-          <w:rStyle w:val="NormalTok"/>
-        </w:rPr>
-        <w:t xml:space="preserve">,</w:t>
-      </w:r>
-      <w:r>
-        <w:br/>
-      </w:r>
-      <w:r>
-        <w:rPr>
-          <w:rStyle w:val="NormalTok"/>
-        </w:rPr>
-        <w:t xml:space="preserve">      biome</w:t>
-      </w:r>
-      <w:r>
-        <w:rPr>
-          <w:rStyle w:val="SpecialCharTok"/>
-        </w:rPr>
-        <w:t xml:space="preserve">==</w:t>
-      </w:r>
-      <w:r>
-        <w:rPr>
-          <w:rStyle w:val="StringTok"/>
-        </w:rPr>
-        <w:t xml:space="preserve">'Amazônia'</w:t>
-      </w:r>
-      <w:r>
-        <w:rPr>
-          <w:rStyle w:val="SpecialCharTok"/>
-        </w:rPr>
-        <w:t xml:space="preserve">~</w:t>
-      </w:r>
-      <w:r>
-        <w:rPr>
-          <w:rStyle w:val="StringTok"/>
-        </w:rPr>
-        <w:t xml:space="preserve">'AMZ'</w:t>
-      </w:r>
-      <w:r>
-        <w:rPr>
-          <w:rStyle w:val="NormalTok"/>
-        </w:rPr>
-        <w:t xml:space="preserve">,</w:t>
-      </w:r>
-      <w:r>
-        <w:br/>
-      </w:r>
-      <w:r>
-        <w:rPr>
-          <w:rStyle w:val="NormalTok"/>
-        </w:rPr>
-        <w:t xml:space="preserve">      biome</w:t>
-      </w:r>
-      <w:r>
-        <w:rPr>
-          <w:rStyle w:val="SpecialCharTok"/>
-        </w:rPr>
-        <w:t xml:space="preserve">==</w:t>
-      </w:r>
-      <w:r>
-        <w:rPr>
-          <w:rStyle w:val="StringTok"/>
-        </w:rPr>
-        <w:t xml:space="preserve">'Pantanal'</w:t>
-      </w:r>
-      <w:r>
-        <w:rPr>
-          <w:rStyle w:val="SpecialCharTok"/>
-        </w:rPr>
-        <w:t xml:space="preserve">~</w:t>
-      </w:r>
-      <w:r>
-        <w:rPr>
-          <w:rStyle w:val="StringTok"/>
-        </w:rPr>
-        <w:t xml:space="preserve">'PNT'</w:t>
-      </w:r>
-      <w:r>
-        <w:rPr>
-          <w:rStyle w:val="NormalTok"/>
-        </w:rPr>
-        <w:t xml:space="preserve">,</w:t>
-      </w:r>
-      <w:r>
-        <w:br/>
-      </w:r>
-      <w:r>
-        <w:rPr>
-          <w:rStyle w:val="NormalTok"/>
-        </w:rPr>
-        <w:t xml:space="preserve">      biome</w:t>
-      </w:r>
-      <w:r>
-        <w:rPr>
-          <w:rStyle w:val="SpecialCharTok"/>
-        </w:rPr>
-        <w:t xml:space="preserve">==</w:t>
-      </w:r>
-      <w:r>
-        <w:rPr>
-          <w:rStyle w:val="StringTok"/>
-        </w:rPr>
-        <w:t xml:space="preserve">'Mata Atlântica'</w:t>
-      </w:r>
-      <w:r>
-        <w:rPr>
-          <w:rStyle w:val="SpecialCharTok"/>
-        </w:rPr>
-        <w:t xml:space="preserve">~</w:t>
-      </w:r>
-      <w:r>
-        <w:rPr>
-          <w:rStyle w:val="StringTok"/>
-        </w:rPr>
-        <w:t xml:space="preserve">'AF'</w:t>
-      </w:r>
-      <w:r>
-        <w:rPr>
-          <w:rStyle w:val="NormalTok"/>
-        </w:rPr>
-        <w:t xml:space="preserve">,</w:t>
-      </w:r>
-      <w:r>
-        <w:br/>
-      </w:r>
-      <w:r>
-        <w:rPr>
-          <w:rStyle w:val="NormalTok"/>
-        </w:rPr>
-        <w:t xml:space="preserve">      biome</w:t>
-      </w:r>
-      <w:r>
-        <w:rPr>
-          <w:rStyle w:val="SpecialCharTok"/>
-        </w:rPr>
-        <w:t xml:space="preserve">==</w:t>
-      </w:r>
-      <w:r>
-        <w:rPr>
-          <w:rStyle w:val="StringTok"/>
-        </w:rPr>
-        <w:t xml:space="preserve">'Cerrado'</w:t>
-      </w:r>
-      <w:r>
-        <w:rPr>
-          <w:rStyle w:val="SpecialCharTok"/>
-        </w:rPr>
-        <w:t xml:space="preserve">~</w:t>
-      </w:r>
-      <w:r>
-        <w:rPr>
-          <w:rStyle w:val="StringTok"/>
-        </w:rPr>
-        <w:t xml:space="preserve">'CERR'</w:t>
-      </w:r>
-      <w:r>
-        <w:rPr>
-          <w:rStyle w:val="NormalTok"/>
-        </w:rPr>
-        <w:t xml:space="preserve">,</w:t>
-      </w:r>
-      <w:r>
-        <w:br/>
-      </w:r>
-      <w:r>
-        <w:rPr>
-          <w:rStyle w:val="NormalTok"/>
-        </w:rPr>
-        <w:t xml:space="preserve">      biome</w:t>
-      </w:r>
-      <w:r>
-        <w:rPr>
-          <w:rStyle w:val="SpecialCharTok"/>
-        </w:rPr>
-        <w:t xml:space="preserve">==</w:t>
-      </w:r>
-      <w:r>
-        <w:rPr>
-          <w:rStyle w:val="StringTok"/>
-        </w:rPr>
-        <w:t xml:space="preserve">'Pampa'</w:t>
-      </w:r>
-      <w:r>
-        <w:rPr>
-          <w:rStyle w:val="NormalTok"/>
-        </w:rPr>
-        <w:t xml:space="preserve"> </w:t>
-      </w:r>
-      <w:r>
-        <w:rPr>
-          <w:rStyle w:val="SpecialCharTok"/>
-        </w:rPr>
-        <w:t xml:space="preserve">~</w:t>
-      </w:r>
-      <w:r>
-        <w:rPr>
-          <w:rStyle w:val="StringTok"/>
-        </w:rPr>
-        <w:t xml:space="preserve">'PMP'</w:t>
-      </w:r>
-      <w:r>
-        <w:rPr>
-          <w:rStyle w:val="NormalTok"/>
-        </w:rPr>
-        <w:t xml:space="preserve">,</w:t>
-      </w:r>
-      <w:r>
-        <w:br/>
-      </w:r>
-      <w:r>
-        <w:rPr>
-          <w:rStyle w:val="NormalTok"/>
-        </w:rPr>
-        <w:t xml:space="preserve">      biome</w:t>
-      </w:r>
-      <w:r>
-        <w:rPr>
-          <w:rStyle w:val="SpecialCharTok"/>
-        </w:rPr>
-        <w:t xml:space="preserve">==</w:t>
-      </w:r>
-      <w:r>
-        <w:rPr>
-          <w:rStyle w:val="StringTok"/>
-        </w:rPr>
-        <w:t xml:space="preserve">'Sistema Costeiro'</w:t>
-      </w:r>
-      <w:r>
-        <w:rPr>
-          <w:rStyle w:val="NormalTok"/>
-        </w:rPr>
-        <w:t xml:space="preserve"> </w:t>
-      </w:r>
-      <w:r>
-        <w:rPr>
-          <w:rStyle w:val="SpecialCharTok"/>
-        </w:rPr>
-        <w:t xml:space="preserve">~</w:t>
-      </w:r>
-      <w:r>
-        <w:rPr>
-          <w:rStyle w:val="StringTok"/>
-        </w:rPr>
-        <w:t xml:space="preserve">'Coast'</w:t>
-      </w:r>
-      <w:r>
-        <w:rPr>
-          <w:rStyle w:val="NormalTok"/>
-        </w:rPr>
-        <w:t xml:space="preserve">,</w:t>
-      </w:r>
-      <w:r>
-        <w:br/>
-      </w:r>
-      <w:r>
-        <w:rPr>
-          <w:rStyle w:val="NormalTok"/>
-        </w:rPr>
-        <w:t xml:space="preserve">      </w:t>
+        <w:t xml:space="preserve">x=</w:t>
+      </w:r>
+      <w:r>
+        <w:rPr>
+          <w:rStyle w:val="NormalTok"/>
+        </w:rPr>
+        <w:t xml:space="preserve">lon,</w:t>
       </w:r>
       <w:r>
         <w:rPr>
           <w:rStyle w:val="AttributeTok"/>
         </w:rPr>
-        <w:t xml:space="preserve">.default =</w:t>
-      </w:r>
-      <w:r>
-        <w:rPr>
-          <w:rStyle w:val="NormalTok"/>
-        </w:rPr>
-        <w:t xml:space="preserve"> </w:t>
-      </w:r>
-      <w:r>
-        <w:rPr>
-          <w:rStyle w:val="StringTok"/>
-        </w:rPr>
-        <w:t xml:space="preserve">'Other'</w:t>
-      </w:r>
-      <w:r>
-        <w:br/>
-      </w:r>
-      <w:r>
-        <w:rPr>
-          <w:rStyle w:val="NormalTok"/>
-        </w:rPr>
-        <w:t xml:space="preserve">      )</w:t>
-      </w:r>
-      <w:r>
-        <w:br/>
-      </w:r>
-      <w:r>
-        <w:rPr>
-          <w:rStyle w:val="NormalTok"/>
-        </w:rPr>
-        <w:t xml:space="preserve">    ) </w:t>
-      </w:r>
-      <w:r>
-        <w:rPr>
-          <w:rStyle w:val="SpecialCharTok"/>
-        </w:rPr>
-        <w:t xml:space="preserve">|&gt;</w:t>
-      </w:r>
-      <w:r>
-        <w:rPr>
-          <w:rStyle w:val="NormalTok"/>
-        </w:rPr>
-        <w:t xml:space="preserve"> </w:t>
-      </w:r>
-      <w:r>
-        <w:br/>
-      </w:r>
-      <w:r>
-        <w:rPr>
-          <w:rStyle w:val="NormalTok"/>
-        </w:rPr>
-        <w:t xml:space="preserve">    </w:t>
-      </w:r>
-      <w:r>
-        <w:rPr>
-          <w:rStyle w:val="FunctionTok"/>
-        </w:rPr>
-        <w:t xml:space="preserve">group_by</w:t>
-      </w:r>
-      <w:r>
-        <w:rPr>
-          <w:rStyle w:val="NormalTok"/>
-        </w:rPr>
-        <w:t xml:space="preserve">(biomes,year) </w:t>
-      </w:r>
-      <w:r>
-        <w:rPr>
-          <w:rStyle w:val="SpecialCharTok"/>
-        </w:rPr>
-        <w:t xml:space="preserve">|&gt;</w:t>
-      </w:r>
-      <w:r>
-        <w:rPr>
-          <w:rStyle w:val="NormalTok"/>
-        </w:rPr>
-        <w:t xml:space="preserve"> </w:t>
-      </w:r>
-      <w:r>
-        <w:br/>
-      </w:r>
-      <w:r>
-        <w:rPr>
-          <w:rStyle w:val="NormalTok"/>
-        </w:rPr>
-        <w:t xml:space="preserve">    </w:t>
-      </w:r>
-      <w:r>
-        <w:rPr>
-          <w:rStyle w:val="FunctionTok"/>
-        </w:rPr>
-        <w:t xml:space="preserve">summarise</w:t>
-      </w:r>
-      <w:r>
-        <w:rPr>
-          <w:rStyle w:val="NormalTok"/>
-        </w:rPr>
-        <w:t xml:space="preserve">(</w:t>
-      </w:r>
-      <w:r>
-        <w:br/>
-      </w:r>
-      <w:r>
-        <w:rPr>
-          <w:rStyle w:val="NormalTok"/>
-        </w:rPr>
-        <w:t xml:space="preserve">      </w:t>
+        <w:t xml:space="preserve">y=</w:t>
+      </w:r>
+      <w:r>
+        <w:rPr>
+          <w:rStyle w:val="NormalTok"/>
+        </w:rPr>
+        <w:t xml:space="preserve">lat,</w:t>
       </w:r>
       <w:r>
         <w:rPr>
           <w:rStyle w:val="AttributeTok"/>
         </w:rPr>
-        <w:t xml:space="preserve">ghg_balance =</w:t>
-      </w:r>
-      <w:r>
-        <w:rPr>
-          <w:rStyle w:val="NormalTok"/>
-        </w:rPr>
-        <w:t xml:space="preserve"> </w:t>
-      </w:r>
-      <w:r>
-        <w:rPr>
-          <w:rStyle w:val="FunctionTok"/>
-        </w:rPr>
-        <w:t xml:space="preserve">sum</w:t>
-      </w:r>
-      <w:r>
-        <w:rPr>
-          <w:rStyle w:val="NormalTok"/>
-        </w:rPr>
-        <w:t xml:space="preserve">(emissions_quantity, </w:t>
-      </w:r>
-      <w:r>
-        <w:rPr>
-          <w:rStyle w:val="AttributeTok"/>
-        </w:rPr>
-        <w:t xml:space="preserve">na.rm=</w:t>
-      </w:r>
-      <w:r>
-        <w:rPr>
-          <w:rStyle w:val="ConstantTok"/>
-        </w:rPr>
-        <w:t xml:space="preserve">TRUE</w:t>
-      </w:r>
-      <w:r>
-        <w:rPr>
-          <w:rStyle w:val="NormalTok"/>
-        </w:rPr>
-        <w:t xml:space="preserve">)</w:t>
-      </w:r>
-      <w:r>
-        <w:br/>
-      </w:r>
-      <w:r>
-        <w:rPr>
-          <w:rStyle w:val="NormalTok"/>
-        </w:rPr>
-        <w:t xml:space="preserve">    ) </w:t>
-      </w:r>
-      <w:r>
-        <w:rPr>
-          <w:rStyle w:val="SpecialCharTok"/>
-        </w:rPr>
-        <w:t xml:space="preserve">|&gt;</w:t>
-      </w:r>
-      <w:r>
-        <w:rPr>
-          <w:rStyle w:val="NormalTok"/>
-        </w:rPr>
-        <w:t xml:space="preserve"> </w:t>
+        <w:t xml:space="preserve">col=</w:t>
+      </w:r>
+      <w:r>
+        <w:rPr>
+          <w:rStyle w:val="NormalTok"/>
+        </w:rPr>
+        <w:t xml:space="preserve">biomes))</w:t>
+      </w:r>
+      <w:r>
+        <w:rPr>
+          <w:rStyle w:val="SpecialCharTok"/>
+        </w:rPr>
+        <w:t xml:space="preserve">+</w:t>
       </w:r>
       <w:r>
         <w:br/>
@@ -8605,346 +8398,13 @@
         <w:rPr>
           <w:rStyle w:val="FunctionTok"/>
         </w:rPr>
-        <w:t xml:space="preserve">ggplot</w:t>
-      </w:r>
-      <w:r>
-        <w:rPr>
-          <w:rStyle w:val="NormalTok"/>
-        </w:rPr>
-        <w:t xml:space="preserve">(</w:t>
-      </w:r>
-      <w:r>
-        <w:rPr>
-          <w:rStyle w:val="FunctionTok"/>
-        </w:rPr>
-        <w:t xml:space="preserve">aes</w:t>
-      </w:r>
-      <w:r>
-        <w:rPr>
-          <w:rStyle w:val="NormalTok"/>
-        </w:rPr>
-        <w:t xml:space="preserve">(</w:t>
-      </w:r>
-      <w:r>
-        <w:rPr>
-          <w:rStyle w:val="AttributeTok"/>
-        </w:rPr>
-        <w:t xml:space="preserve">x=</w:t>
-      </w:r>
-      <w:r>
-        <w:rPr>
-          <w:rStyle w:val="NormalTok"/>
-        </w:rPr>
-        <w:t xml:space="preserve">year,</w:t>
-      </w:r>
-      <w:r>
-        <w:rPr>
-          <w:rStyle w:val="AttributeTok"/>
-        </w:rPr>
-        <w:t xml:space="preserve">y=</w:t>
-      </w:r>
-      <w:r>
-        <w:rPr>
-          <w:rStyle w:val="NormalTok"/>
-        </w:rPr>
-        <w:t xml:space="preserve">ghg_balance</w:t>
-      </w:r>
-      <w:r>
-        <w:rPr>
-          <w:rStyle w:val="SpecialCharTok"/>
-        </w:rPr>
-        <w:t xml:space="preserve">/</w:t>
-      </w:r>
-      <w:r>
-        <w:rPr>
-          <w:rStyle w:val="FloatTok"/>
-        </w:rPr>
-        <w:t xml:space="preserve">1e6</w:t>
-      </w:r>
-      <w:r>
-        <w:rPr>
-          <w:rStyle w:val="NormalTok"/>
-        </w:rPr>
-        <w:t xml:space="preserve">,</w:t>
-      </w:r>
-      <w:r>
-        <w:rPr>
-          <w:rStyle w:val="AttributeTok"/>
-        </w:rPr>
-        <w:t xml:space="preserve">fill=</w:t>
-      </w:r>
-      <w:r>
-        <w:rPr>
-          <w:rStyle w:val="NormalTok"/>
-        </w:rPr>
-        <w:t xml:space="preserve">biomes))</w:t>
-      </w:r>
-      <w:r>
-        <w:rPr>
-          <w:rStyle w:val="SpecialCharTok"/>
-        </w:rPr>
-        <w:t xml:space="preserve">+</w:t>
-      </w:r>
-      <w:r>
-        <w:br/>
-      </w:r>
-      <w:r>
-        <w:rPr>
-          <w:rStyle w:val="NormalTok"/>
-        </w:rPr>
-        <w:t xml:space="preserve">  </w:t>
-      </w:r>
-      <w:r>
-        <w:rPr>
-          <w:rStyle w:val="FunctionTok"/>
-        </w:rPr>
-        <w:t xml:space="preserve">geom_col</w:t>
-      </w:r>
-      <w:r>
-        <w:rPr>
-          <w:rStyle w:val="NormalTok"/>
-        </w:rPr>
-        <w:t xml:space="preserve">(</w:t>
-      </w:r>
-      <w:r>
-        <w:rPr>
-          <w:rStyle w:val="AttributeTok"/>
-        </w:rPr>
-        <w:t xml:space="preserve">position =</w:t>
-      </w:r>
-      <w:r>
-        <w:rPr>
-          <w:rStyle w:val="NormalTok"/>
-        </w:rPr>
-        <w:t xml:space="preserve"> </w:t>
-      </w:r>
-      <w:r>
-        <w:rPr>
-          <w:rStyle w:val="StringTok"/>
-        </w:rPr>
-        <w:t xml:space="preserve">'dodge'</w:t>
-      </w:r>
-      <w:r>
-        <w:rPr>
-          <w:rStyle w:val="NormalTok"/>
-        </w:rPr>
-        <w:t xml:space="preserve">)</w:t>
-      </w:r>
-      <w:r>
-        <w:rPr>
-          <w:rStyle w:val="SpecialCharTok"/>
-        </w:rPr>
-        <w:t xml:space="preserve">+</w:t>
-      </w:r>
-      <w:r>
-        <w:br/>
-      </w:r>
-      <w:r>
-        <w:rPr>
-          <w:rStyle w:val="NormalTok"/>
-        </w:rPr>
-        <w:t xml:space="preserve">  </w:t>
-      </w:r>
-      <w:r>
-        <w:rPr>
-          <w:rStyle w:val="FunctionTok"/>
-        </w:rPr>
-        <w:t xml:space="preserve">scale_fill_viridis_d</w:t>
+        <w:t xml:space="preserve">geom_point</w:t>
       </w:r>
       <w:r>
         <w:rPr>
           <w:rStyle w:val="NormalTok"/>
         </w:rPr>
         <w:t xml:space="preserve">()</w:t>
-      </w:r>
-      <w:r>
-        <w:rPr>
-          <w:rStyle w:val="SpecialCharTok"/>
-        </w:rPr>
-        <w:t xml:space="preserve">+</w:t>
-      </w:r>
-      <w:r>
-        <w:br/>
-      </w:r>
-      <w:r>
-        <w:rPr>
-          <w:rStyle w:val="NormalTok"/>
-        </w:rPr>
-        <w:t xml:space="preserve">  </w:t>
-      </w:r>
-      <w:r>
-        <w:rPr>
-          <w:rStyle w:val="FunctionTok"/>
-        </w:rPr>
-        <w:t xml:space="preserve">labs</w:t>
-      </w:r>
-      <w:r>
-        <w:rPr>
-          <w:rStyle w:val="NormalTok"/>
-        </w:rPr>
-        <w:t xml:space="preserve">(</w:t>
-      </w:r>
-      <w:r>
-        <w:rPr>
-          <w:rStyle w:val="AttributeTok"/>
-        </w:rPr>
-        <w:t xml:space="preserve">x=</w:t>
-      </w:r>
-      <w:r>
-        <w:rPr>
-          <w:rStyle w:val="StringTok"/>
-        </w:rPr>
-        <w:t xml:space="preserve">'Year'</w:t>
-      </w:r>
-      <w:r>
-        <w:rPr>
-          <w:rStyle w:val="NormalTok"/>
-        </w:rPr>
-        <w:t xml:space="preserve">,</w:t>
-      </w:r>
-      <w:r>
-        <w:rPr>
-          <w:rStyle w:val="AttributeTok"/>
-        </w:rPr>
-        <w:t xml:space="preserve">y=</w:t>
-      </w:r>
-      <w:r>
-        <w:rPr>
-          <w:rStyle w:val="FunctionTok"/>
-        </w:rPr>
-        <w:t xml:space="preserve">expression</w:t>
-      </w:r>
-      <w:r>
-        <w:rPr>
-          <w:rStyle w:val="NormalTok"/>
-        </w:rPr>
-        <w:t xml:space="preserve">(</w:t>
-      </w:r>
-      <w:r>
-        <w:rPr>
-          <w:rStyle w:val="StringTok"/>
-        </w:rPr>
-        <w:t xml:space="preserve">'CO'</w:t>
-      </w:r>
-      <w:r>
-        <w:rPr>
-          <w:rStyle w:val="NormalTok"/>
-        </w:rPr>
-        <w:t xml:space="preserve">[</w:t>
-      </w:r>
-      <w:r>
-        <w:rPr>
-          <w:rStyle w:val="DecValTok"/>
-        </w:rPr>
-        <w:t xml:space="preserve">2</w:t>
-      </w:r>
-      <w:r>
-        <w:rPr>
-          <w:rStyle w:val="NormalTok"/>
-        </w:rPr>
-        <w:t xml:space="preserve">]</w:t>
-      </w:r>
-      <w:r>
-        <w:rPr>
-          <w:rStyle w:val="SpecialCharTok"/>
-        </w:rPr>
-        <w:t xml:space="preserve">~</w:t>
-      </w:r>
-      <w:r>
-        <w:rPr>
-          <w:rStyle w:val="StringTok"/>
-        </w:rPr>
-        <w:t xml:space="preserve">'eq Balance (M ton  CO'</w:t>
-      </w:r>
-      <w:r>
-        <w:rPr>
-          <w:rStyle w:val="NormalTok"/>
-        </w:rPr>
-        <w:t xml:space="preserve">[</w:t>
-      </w:r>
-      <w:r>
-        <w:rPr>
-          <w:rStyle w:val="DecValTok"/>
-        </w:rPr>
-        <w:t xml:space="preserve">2</w:t>
-      </w:r>
-      <w:r>
-        <w:rPr>
-          <w:rStyle w:val="NormalTok"/>
-        </w:rPr>
-        <w:t xml:space="preserve">]</w:t>
-      </w:r>
-      <w:r>
-        <w:rPr>
-          <w:rStyle w:val="SpecialCharTok"/>
-        </w:rPr>
-        <w:t xml:space="preserve">~</w:t>
-      </w:r>
-      <w:r>
-        <w:rPr>
-          <w:rStyle w:val="StringTok"/>
-        </w:rPr>
-        <w:t xml:space="preserve">'eq '</w:t>
-      </w:r>
-      <w:r>
-        <w:rPr>
-          <w:rStyle w:val="SpecialCharTok"/>
-        </w:rPr>
-        <w:t xml:space="preserve">~</w:t>
-      </w:r>
-      <w:r>
-        <w:rPr>
-          <w:rStyle w:val="NormalTok"/>
-        </w:rPr>
-        <w:t xml:space="preserve">year</w:t>
-      </w:r>
-      <w:r>
-        <w:rPr>
-          <w:rStyle w:val="SpecialCharTok"/>
-        </w:rPr>
-        <w:t xml:space="preserve">^-</w:t>
-      </w:r>
-      <w:r>
-        <w:rPr>
-          <w:rStyle w:val="DecValTok"/>
-        </w:rPr>
-        <w:t xml:space="preserve">1</w:t>
-      </w:r>
-      <w:r>
-        <w:rPr>
-          <w:rStyle w:val="SpecialCharTok"/>
-        </w:rPr>
-        <w:t xml:space="preserve">~</w:t>
-      </w:r>
-      <w:r>
-        <w:rPr>
-          <w:rStyle w:val="StringTok"/>
-        </w:rPr>
-        <w:t xml:space="preserve">')'</w:t>
-      </w:r>
-      <w:r>
-        <w:rPr>
-          <w:rStyle w:val="NormalTok"/>
-        </w:rPr>
-        <w:t xml:space="preserve">),</w:t>
-      </w:r>
-      <w:r>
-        <w:rPr>
-          <w:rStyle w:val="AttributeTok"/>
-        </w:rPr>
-        <w:t xml:space="preserve">fill=</w:t>
-      </w:r>
-      <w:r>
-        <w:rPr>
-          <w:rStyle w:val="StringTok"/>
-        </w:rPr>
-        <w:t xml:space="preserve">'Biome'</w:t>
-      </w:r>
-      <w:r>
-        <w:rPr>
-          <w:rStyle w:val="NormalTok"/>
-        </w:rPr>
-        <w:t xml:space="preserve">)</w:t>
       </w:r>
     </w:p>
     <w:p>
@@ -9338,6 +8798,39 @@
         <w:rPr>
           <w:rStyle w:val="NormalTok"/>
         </w:rPr>
+        <w:t xml:space="preserve">  </w:t>
+      </w:r>
+      <w:r>
+        <w:br/>
+      </w:r>
+      <w:r>
+        <w:rPr>
+          <w:rStyle w:val="NormalTok"/>
+        </w:rPr>
+        <w:t xml:space="preserve">    </w:t>
+      </w:r>
+      <w:r>
+        <w:rPr>
+          <w:rStyle w:val="FunctionTok"/>
+        </w:rPr>
+        <w:t xml:space="preserve">group_by</w:t>
+      </w:r>
+      <w:r>
+        <w:rPr>
+          <w:rStyle w:val="NormalTok"/>
+        </w:rPr>
+        <w:t xml:space="preserve">(biomes,year) </w:t>
+      </w:r>
+      <w:r>
+        <w:rPr>
+          <w:rStyle w:val="SpecialCharTok"/>
+        </w:rPr>
+        <w:t xml:space="preserve">|&gt;</w:t>
+      </w:r>
+      <w:r>
+        <w:rPr>
+          <w:rStyle w:val="NormalTok"/>
+        </w:rPr>
         <w:t xml:space="preserve"> </w:t>
       </w:r>
       <w:r>
@@ -9353,7 +8846,58 @@
         <w:rPr>
           <w:rStyle w:val="FunctionTok"/>
         </w:rPr>
-        <w:t xml:space="preserve">mutate</w:t>
+        <w:t xml:space="preserve">filter</w:t>
+      </w:r>
+      <w:r>
+        <w:rPr>
+          <w:rStyle w:val="NormalTok"/>
+        </w:rPr>
+        <w:t xml:space="preserve">(year</w:t>
+      </w:r>
+      <w:r>
+        <w:rPr>
+          <w:rStyle w:val="SpecialCharTok"/>
+        </w:rPr>
+        <w:t xml:space="preserve">!=</w:t>
+      </w:r>
+      <w:r>
+        <w:rPr>
+          <w:rStyle w:val="DecValTok"/>
+        </w:rPr>
+        <w:t xml:space="preserve">2019</w:t>
+      </w:r>
+      <w:r>
+        <w:rPr>
+          <w:rStyle w:val="NormalTok"/>
+        </w:rPr>
+        <w:t xml:space="preserve">) </w:t>
+      </w:r>
+      <w:r>
+        <w:rPr>
+          <w:rStyle w:val="SpecialCharTok"/>
+        </w:rPr>
+        <w:t xml:space="preserve">|&gt;</w:t>
+      </w:r>
+      <w:r>
+        <w:rPr>
+          <w:rStyle w:val="NormalTok"/>
+        </w:rPr>
+        <w:t xml:space="preserve"> </w:t>
+      </w:r>
+      <w:r>
+        <w:br/>
+      </w:r>
+      <w:r>
+        <w:rPr>
+          <w:rStyle w:val="NormalTok"/>
+        </w:rPr>
+        <w:t xml:space="preserve">    </w:t>
+      </w:r>
+      <w:r>
+        <w:rPr>
+          <w:rStyle w:val="FunctionTok"/>
+        </w:rPr>
+        <w:t xml:space="preserve">summarise</w:t>
       </w:r>
       <w:r>
         <w:rPr>
@@ -9368,13 +8912,13 @@
         <w:rPr>
           <w:rStyle w:val="NormalTok"/>
         </w:rPr>
-        <w:t xml:space="preserve">    </w:t>
+        <w:t xml:space="preserve">      </w:t>
       </w:r>
       <w:r>
         <w:rPr>
           <w:rStyle w:val="AttributeTok"/>
         </w:rPr>
-        <w:t xml:space="preserve">biomes =</w:t>
+        <w:t xml:space="preserve">ghg_balance =</w:t>
       </w:r>
       <w:r>
         <w:rPr>
@@ -9386,7 +8930,67 @@
         <w:rPr>
           <w:rStyle w:val="FunctionTok"/>
         </w:rPr>
-        <w:t xml:space="preserve">case_when</w:t>
+        <w:t xml:space="preserve">sum</w:t>
+      </w:r>
+      <w:r>
+        <w:rPr>
+          <w:rStyle w:val="NormalTok"/>
+        </w:rPr>
+        <w:t xml:space="preserve">(emissions_quantity, </w:t>
+      </w:r>
+      <w:r>
+        <w:rPr>
+          <w:rStyle w:val="AttributeTok"/>
+        </w:rPr>
+        <w:t xml:space="preserve">na.rm=</w:t>
+      </w:r>
+      <w:r>
+        <w:rPr>
+          <w:rStyle w:val="ConstantTok"/>
+        </w:rPr>
+        <w:t xml:space="preserve">TRUE</w:t>
+      </w:r>
+      <w:r>
+        <w:rPr>
+          <w:rStyle w:val="NormalTok"/>
+        </w:rPr>
+        <w:t xml:space="preserve">)</w:t>
+      </w:r>
+      <w:r>
+        <w:br/>
+      </w:r>
+      <w:r>
+        <w:rPr>
+          <w:rStyle w:val="NormalTok"/>
+        </w:rPr>
+        <w:t xml:space="preserve">    ) </w:t>
+      </w:r>
+      <w:r>
+        <w:rPr>
+          <w:rStyle w:val="SpecialCharTok"/>
+        </w:rPr>
+        <w:t xml:space="preserve">|&gt;</w:t>
+      </w:r>
+      <w:r>
+        <w:rPr>
+          <w:rStyle w:val="NormalTok"/>
+        </w:rPr>
+        <w:t xml:space="preserve"> </w:t>
+      </w:r>
+      <w:r>
+        <w:br/>
+      </w:r>
+      <w:r>
+        <w:rPr>
+          <w:rStyle w:val="NormalTok"/>
+        </w:rPr>
+        <w:t xml:space="preserve">  </w:t>
+      </w:r>
+      <w:r>
+        <w:rPr>
+          <w:rStyle w:val="FunctionTok"/>
+        </w:rPr>
+        <w:t xml:space="preserve">ggplot</w:t>
       </w:r>
       <w:r>
         <w:rPr>
@@ -9395,25 +8999,235 @@
         <w:t xml:space="preserve">(</w:t>
       </w:r>
       <w:r>
-        <w:br/>
-      </w:r>
-      <w:r>
-        <w:rPr>
-          <w:rStyle w:val="NormalTok"/>
-        </w:rPr>
-        <w:t xml:space="preserve">      biome</w:t>
-      </w:r>
-      <w:r>
-        <w:rPr>
-          <w:rStyle w:val="SpecialCharTok"/>
-        </w:rPr>
-        <w:t xml:space="preserve">==</w:t>
-      </w:r>
-      <w:r>
-        <w:rPr>
-          <w:rStyle w:val="StringTok"/>
-        </w:rPr>
-        <w:t xml:space="preserve">'Caatinga'</w:t>
+        <w:rPr>
+          <w:rStyle w:val="FunctionTok"/>
+        </w:rPr>
+        <w:t xml:space="preserve">aes</w:t>
+      </w:r>
+      <w:r>
+        <w:rPr>
+          <w:rStyle w:val="NormalTok"/>
+        </w:rPr>
+        <w:t xml:space="preserve">(</w:t>
+      </w:r>
+      <w:r>
+        <w:rPr>
+          <w:rStyle w:val="AttributeTok"/>
+        </w:rPr>
+        <w:t xml:space="preserve">x=</w:t>
+      </w:r>
+      <w:r>
+        <w:rPr>
+          <w:rStyle w:val="NormalTok"/>
+        </w:rPr>
+        <w:t xml:space="preserve">year,</w:t>
+      </w:r>
+      <w:r>
+        <w:rPr>
+          <w:rStyle w:val="AttributeTok"/>
+        </w:rPr>
+        <w:t xml:space="preserve">y=</w:t>
+      </w:r>
+      <w:r>
+        <w:rPr>
+          <w:rStyle w:val="NormalTok"/>
+        </w:rPr>
+        <w:t xml:space="preserve">ghg_balance</w:t>
+      </w:r>
+      <w:r>
+        <w:rPr>
+          <w:rStyle w:val="SpecialCharTok"/>
+        </w:rPr>
+        <w:t xml:space="preserve">/</w:t>
+      </w:r>
+      <w:r>
+        <w:rPr>
+          <w:rStyle w:val="FloatTok"/>
+        </w:rPr>
+        <w:t xml:space="preserve">1e6</w:t>
+      </w:r>
+      <w:r>
+        <w:rPr>
+          <w:rStyle w:val="NormalTok"/>
+        </w:rPr>
+        <w:t xml:space="preserve">,</w:t>
+      </w:r>
+      <w:r>
+        <w:rPr>
+          <w:rStyle w:val="AttributeTok"/>
+        </w:rPr>
+        <w:t xml:space="preserve">fill=</w:t>
+      </w:r>
+      <w:r>
+        <w:rPr>
+          <w:rStyle w:val="NormalTok"/>
+        </w:rPr>
+        <w:t xml:space="preserve">biomes))</w:t>
+      </w:r>
+      <w:r>
+        <w:rPr>
+          <w:rStyle w:val="SpecialCharTok"/>
+        </w:rPr>
+        <w:t xml:space="preserve">+</w:t>
+      </w:r>
+      <w:r>
+        <w:br/>
+      </w:r>
+      <w:r>
+        <w:rPr>
+          <w:rStyle w:val="NormalTok"/>
+        </w:rPr>
+        <w:t xml:space="preserve">  </w:t>
+      </w:r>
+      <w:r>
+        <w:rPr>
+          <w:rStyle w:val="FunctionTok"/>
+        </w:rPr>
+        <w:t xml:space="preserve">geom_col</w:t>
+      </w:r>
+      <w:r>
+        <w:rPr>
+          <w:rStyle w:val="NormalTok"/>
+        </w:rPr>
+        <w:t xml:space="preserve">(</w:t>
+      </w:r>
+      <w:r>
+        <w:rPr>
+          <w:rStyle w:val="AttributeTok"/>
+        </w:rPr>
+        <w:t xml:space="preserve">position =</w:t>
+      </w:r>
+      <w:r>
+        <w:rPr>
+          <w:rStyle w:val="NormalTok"/>
+        </w:rPr>
+        <w:t xml:space="preserve"> </w:t>
+      </w:r>
+      <w:r>
+        <w:rPr>
+          <w:rStyle w:val="StringTok"/>
+        </w:rPr>
+        <w:t xml:space="preserve">'dodge'</w:t>
+      </w:r>
+      <w:r>
+        <w:rPr>
+          <w:rStyle w:val="NormalTok"/>
+        </w:rPr>
+        <w:t xml:space="preserve">)</w:t>
+      </w:r>
+      <w:r>
+        <w:rPr>
+          <w:rStyle w:val="SpecialCharTok"/>
+        </w:rPr>
+        <w:t xml:space="preserve">+</w:t>
+      </w:r>
+      <w:r>
+        <w:br/>
+      </w:r>
+      <w:r>
+        <w:rPr>
+          <w:rStyle w:val="NormalTok"/>
+        </w:rPr>
+        <w:t xml:space="preserve">  </w:t>
+      </w:r>
+      <w:r>
+        <w:rPr>
+          <w:rStyle w:val="FunctionTok"/>
+        </w:rPr>
+        <w:t xml:space="preserve">scale_fill_viridis_d</w:t>
+      </w:r>
+      <w:r>
+        <w:rPr>
+          <w:rStyle w:val="NormalTok"/>
+        </w:rPr>
+        <w:t xml:space="preserve">()</w:t>
+      </w:r>
+      <w:r>
+        <w:rPr>
+          <w:rStyle w:val="SpecialCharTok"/>
+        </w:rPr>
+        <w:t xml:space="preserve">+</w:t>
+      </w:r>
+      <w:r>
+        <w:br/>
+      </w:r>
+      <w:r>
+        <w:rPr>
+          <w:rStyle w:val="NormalTok"/>
+        </w:rPr>
+        <w:t xml:space="preserve">  </w:t>
+      </w:r>
+      <w:r>
+        <w:rPr>
+          <w:rStyle w:val="FunctionTok"/>
+        </w:rPr>
+        <w:t xml:space="preserve">labs</w:t>
+      </w:r>
+      <w:r>
+        <w:rPr>
+          <w:rStyle w:val="NormalTok"/>
+        </w:rPr>
+        <w:t xml:space="preserve">(</w:t>
+      </w:r>
+      <w:r>
+        <w:rPr>
+          <w:rStyle w:val="AttributeTok"/>
+        </w:rPr>
+        <w:t xml:space="preserve">x=</w:t>
+      </w:r>
+      <w:r>
+        <w:rPr>
+          <w:rStyle w:val="StringTok"/>
+        </w:rPr>
+        <w:t xml:space="preserve">'Year'</w:t>
+      </w:r>
+      <w:r>
+        <w:rPr>
+          <w:rStyle w:val="NormalTok"/>
+        </w:rPr>
+        <w:t xml:space="preserve">,</w:t>
+      </w:r>
+      <w:r>
+        <w:rPr>
+          <w:rStyle w:val="AttributeTok"/>
+        </w:rPr>
+        <w:t xml:space="preserve">y=</w:t>
+      </w:r>
+      <w:r>
+        <w:rPr>
+          <w:rStyle w:val="FunctionTok"/>
+        </w:rPr>
+        <w:t xml:space="preserve">expression</w:t>
+      </w:r>
+      <w:r>
+        <w:rPr>
+          <w:rStyle w:val="NormalTok"/>
+        </w:rPr>
+        <w:t xml:space="preserve">(</w:t>
+      </w:r>
+      <w:r>
+        <w:rPr>
+          <w:rStyle w:val="StringTok"/>
+        </w:rPr>
+        <w:t xml:space="preserve">'CO'</w:t>
+      </w:r>
+      <w:r>
+        <w:rPr>
+          <w:rStyle w:val="NormalTok"/>
+        </w:rPr>
+        <w:t xml:space="preserve">[</w:t>
+      </w:r>
+      <w:r>
+        <w:rPr>
+          <w:rStyle w:val="DecValTok"/>
+        </w:rPr>
+        <w:t xml:space="preserve">2</w:t>
+      </w:r>
+      <w:r>
+        <w:rPr>
+          <w:rStyle w:val="NormalTok"/>
+        </w:rPr>
+        <w:t xml:space="preserve">]</w:t>
       </w:r>
       <w:r>
         <w:rPr>
@@ -9425,34 +9239,25 @@
         <w:rPr>
           <w:rStyle w:val="StringTok"/>
         </w:rPr>
-        <w:t xml:space="preserve">'CAAT'</w:t>
-      </w:r>
-      <w:r>
-        <w:rPr>
-          <w:rStyle w:val="NormalTok"/>
-        </w:rPr>
-        <w:t xml:space="preserve">,</w:t>
-      </w:r>
-      <w:r>
-        <w:br/>
-      </w:r>
-      <w:r>
-        <w:rPr>
-          <w:rStyle w:val="NormalTok"/>
-        </w:rPr>
-        <w:t xml:space="preserve">      biome</w:t>
-      </w:r>
-      <w:r>
-        <w:rPr>
-          <w:rStyle w:val="SpecialCharTok"/>
-        </w:rPr>
-        <w:t xml:space="preserve">==</w:t>
-      </w:r>
-      <w:r>
-        <w:rPr>
-          <w:rStyle w:val="StringTok"/>
-        </w:rPr>
-        <w:t xml:space="preserve">'Amazônia'</w:t>
+        <w:t xml:space="preserve">'eq Balance (M ton  CO'</w:t>
+      </w:r>
+      <w:r>
+        <w:rPr>
+          <w:rStyle w:val="NormalTok"/>
+        </w:rPr>
+        <w:t xml:space="preserve">[</w:t>
+      </w:r>
+      <w:r>
+        <w:rPr>
+          <w:rStyle w:val="DecValTok"/>
+        </w:rPr>
+        <w:t xml:space="preserve">2</w:t>
+      </w:r>
+      <w:r>
+        <w:rPr>
+          <w:rStyle w:val="NormalTok"/>
+        </w:rPr>
+        <w:t xml:space="preserve">]</w:t>
       </w:r>
       <w:r>
         <w:rPr>
@@ -9464,34 +9269,7 @@
         <w:rPr>
           <w:rStyle w:val="StringTok"/>
         </w:rPr>
-        <w:t xml:space="preserve">'AMZ'</w:t>
-      </w:r>
-      <w:r>
-        <w:rPr>
-          <w:rStyle w:val="NormalTok"/>
-        </w:rPr>
-        <w:t xml:space="preserve">,</w:t>
-      </w:r>
-      <w:r>
-        <w:br/>
-      </w:r>
-      <w:r>
-        <w:rPr>
-          <w:rStyle w:val="NormalTok"/>
-        </w:rPr>
-        <w:t xml:space="preserve">      biome</w:t>
-      </w:r>
-      <w:r>
-        <w:rPr>
-          <w:rStyle w:val="SpecialCharTok"/>
-        </w:rPr>
-        <w:t xml:space="preserve">==</w:t>
-      </w:r>
-      <w:r>
-        <w:rPr>
-          <w:rStyle w:val="StringTok"/>
-        </w:rPr>
-        <w:t xml:space="preserve">'Pantanal'</w:t>
+        <w:t xml:space="preserve">'eq '</w:t>
       </w:r>
       <w:r>
         <w:rPr>
@@ -9501,36 +9279,21 @@
       </w:r>
       <w:r>
         <w:rPr>
-          <w:rStyle w:val="StringTok"/>
-        </w:rPr>
-        <w:t xml:space="preserve">'PNT'</w:t>
-      </w:r>
-      <w:r>
-        <w:rPr>
-          <w:rStyle w:val="NormalTok"/>
-        </w:rPr>
-        <w:t xml:space="preserve">,</w:t>
-      </w:r>
-      <w:r>
-        <w:br/>
-      </w:r>
-      <w:r>
-        <w:rPr>
-          <w:rStyle w:val="NormalTok"/>
-        </w:rPr>
-        <w:t xml:space="preserve">      biome</w:t>
-      </w:r>
-      <w:r>
-        <w:rPr>
-          <w:rStyle w:val="SpecialCharTok"/>
-        </w:rPr>
-        <w:t xml:space="preserve">==</w:t>
-      </w:r>
-      <w:r>
-        <w:rPr>
-          <w:rStyle w:val="StringTok"/>
-        </w:rPr>
-        <w:t xml:space="preserve">'Mata Atlântica'</w:t>
+          <w:rStyle w:val="NormalTok"/>
+        </w:rPr>
+        <w:t xml:space="preserve">year</w:t>
+      </w:r>
+      <w:r>
+        <w:rPr>
+          <w:rStyle w:val="SpecialCharTok"/>
+        </w:rPr>
+        <w:t xml:space="preserve">^-</w:t>
+      </w:r>
+      <w:r>
+        <w:rPr>
+          <w:rStyle w:val="DecValTok"/>
+        </w:rPr>
+        <w:t xml:space="preserve">1</w:t>
       </w:r>
       <w:r>
         <w:rPr>
@@ -9542,720 +9305,6 @@
         <w:rPr>
           <w:rStyle w:val="StringTok"/>
         </w:rPr>
-        <w:t xml:space="preserve">'AF'</w:t>
-      </w:r>
-      <w:r>
-        <w:rPr>
-          <w:rStyle w:val="NormalTok"/>
-        </w:rPr>
-        <w:t xml:space="preserve">,</w:t>
-      </w:r>
-      <w:r>
-        <w:br/>
-      </w:r>
-      <w:r>
-        <w:rPr>
-          <w:rStyle w:val="NormalTok"/>
-        </w:rPr>
-        <w:t xml:space="preserve">      biome</w:t>
-      </w:r>
-      <w:r>
-        <w:rPr>
-          <w:rStyle w:val="SpecialCharTok"/>
-        </w:rPr>
-        <w:t xml:space="preserve">==</w:t>
-      </w:r>
-      <w:r>
-        <w:rPr>
-          <w:rStyle w:val="StringTok"/>
-        </w:rPr>
-        <w:t xml:space="preserve">'Cerrado'</w:t>
-      </w:r>
-      <w:r>
-        <w:rPr>
-          <w:rStyle w:val="SpecialCharTok"/>
-        </w:rPr>
-        <w:t xml:space="preserve">~</w:t>
-      </w:r>
-      <w:r>
-        <w:rPr>
-          <w:rStyle w:val="StringTok"/>
-        </w:rPr>
-        <w:t xml:space="preserve">'CERR'</w:t>
-      </w:r>
-      <w:r>
-        <w:rPr>
-          <w:rStyle w:val="NormalTok"/>
-        </w:rPr>
-        <w:t xml:space="preserve">,</w:t>
-      </w:r>
-      <w:r>
-        <w:br/>
-      </w:r>
-      <w:r>
-        <w:rPr>
-          <w:rStyle w:val="NormalTok"/>
-        </w:rPr>
-        <w:t xml:space="preserve">      biome</w:t>
-      </w:r>
-      <w:r>
-        <w:rPr>
-          <w:rStyle w:val="SpecialCharTok"/>
-        </w:rPr>
-        <w:t xml:space="preserve">==</w:t>
-      </w:r>
-      <w:r>
-        <w:rPr>
-          <w:rStyle w:val="StringTok"/>
-        </w:rPr>
-        <w:t xml:space="preserve">'Pampa'</w:t>
-      </w:r>
-      <w:r>
-        <w:rPr>
-          <w:rStyle w:val="NormalTok"/>
-        </w:rPr>
-        <w:t xml:space="preserve"> </w:t>
-      </w:r>
-      <w:r>
-        <w:rPr>
-          <w:rStyle w:val="SpecialCharTok"/>
-        </w:rPr>
-        <w:t xml:space="preserve">~</w:t>
-      </w:r>
-      <w:r>
-        <w:rPr>
-          <w:rStyle w:val="StringTok"/>
-        </w:rPr>
-        <w:t xml:space="preserve">'PMP'</w:t>
-      </w:r>
-      <w:r>
-        <w:rPr>
-          <w:rStyle w:val="NormalTok"/>
-        </w:rPr>
-        <w:t xml:space="preserve">,</w:t>
-      </w:r>
-      <w:r>
-        <w:br/>
-      </w:r>
-      <w:r>
-        <w:rPr>
-          <w:rStyle w:val="NormalTok"/>
-        </w:rPr>
-        <w:t xml:space="preserve">      biome</w:t>
-      </w:r>
-      <w:r>
-        <w:rPr>
-          <w:rStyle w:val="SpecialCharTok"/>
-        </w:rPr>
-        <w:t xml:space="preserve">==</w:t>
-      </w:r>
-      <w:r>
-        <w:rPr>
-          <w:rStyle w:val="StringTok"/>
-        </w:rPr>
-        <w:t xml:space="preserve">'Sistema Costeiro'</w:t>
-      </w:r>
-      <w:r>
-        <w:rPr>
-          <w:rStyle w:val="NormalTok"/>
-        </w:rPr>
-        <w:t xml:space="preserve"> </w:t>
-      </w:r>
-      <w:r>
-        <w:rPr>
-          <w:rStyle w:val="SpecialCharTok"/>
-        </w:rPr>
-        <w:t xml:space="preserve">~</w:t>
-      </w:r>
-      <w:r>
-        <w:rPr>
-          <w:rStyle w:val="StringTok"/>
-        </w:rPr>
-        <w:t xml:space="preserve">'Coast'</w:t>
-      </w:r>
-      <w:r>
-        <w:rPr>
-          <w:rStyle w:val="NormalTok"/>
-        </w:rPr>
-        <w:t xml:space="preserve">,</w:t>
-      </w:r>
-      <w:r>
-        <w:br/>
-      </w:r>
-      <w:r>
-        <w:rPr>
-          <w:rStyle w:val="NormalTok"/>
-        </w:rPr>
-        <w:t xml:space="preserve">      </w:t>
-      </w:r>
-      <w:r>
-        <w:rPr>
-          <w:rStyle w:val="AttributeTok"/>
-        </w:rPr>
-        <w:t xml:space="preserve">.default =</w:t>
-      </w:r>
-      <w:r>
-        <w:rPr>
-          <w:rStyle w:val="NormalTok"/>
-        </w:rPr>
-        <w:t xml:space="preserve"> </w:t>
-      </w:r>
-      <w:r>
-        <w:rPr>
-          <w:rStyle w:val="StringTok"/>
-        </w:rPr>
-        <w:t xml:space="preserve">'Other'</w:t>
-      </w:r>
-      <w:r>
-        <w:br/>
-      </w:r>
-      <w:r>
-        <w:rPr>
-          <w:rStyle w:val="NormalTok"/>
-        </w:rPr>
-        <w:t xml:space="preserve">      )</w:t>
-      </w:r>
-      <w:r>
-        <w:br/>
-      </w:r>
-      <w:r>
-        <w:rPr>
-          <w:rStyle w:val="NormalTok"/>
-        </w:rPr>
-        <w:t xml:space="preserve">    ) </w:t>
-      </w:r>
-      <w:r>
-        <w:rPr>
-          <w:rStyle w:val="SpecialCharTok"/>
-        </w:rPr>
-        <w:t xml:space="preserve">|&gt;</w:t>
-      </w:r>
-      <w:r>
-        <w:rPr>
-          <w:rStyle w:val="NormalTok"/>
-        </w:rPr>
-        <w:t xml:space="preserve"> </w:t>
-      </w:r>
-      <w:r>
-        <w:br/>
-      </w:r>
-      <w:r>
-        <w:rPr>
-          <w:rStyle w:val="NormalTok"/>
-        </w:rPr>
-        <w:t xml:space="preserve">    </w:t>
-      </w:r>
-      <w:r>
-        <w:rPr>
-          <w:rStyle w:val="FunctionTok"/>
-        </w:rPr>
-        <w:t xml:space="preserve">group_by</w:t>
-      </w:r>
-      <w:r>
-        <w:rPr>
-          <w:rStyle w:val="NormalTok"/>
-        </w:rPr>
-        <w:t xml:space="preserve">(biomes,sub_sector,year) </w:t>
-      </w:r>
-      <w:r>
-        <w:rPr>
-          <w:rStyle w:val="SpecialCharTok"/>
-        </w:rPr>
-        <w:t xml:space="preserve">|&gt;</w:t>
-      </w:r>
-      <w:r>
-        <w:rPr>
-          <w:rStyle w:val="NormalTok"/>
-        </w:rPr>
-        <w:t xml:space="preserve"> </w:t>
-      </w:r>
-      <w:r>
-        <w:br/>
-      </w:r>
-      <w:r>
-        <w:rPr>
-          <w:rStyle w:val="NormalTok"/>
-        </w:rPr>
-        <w:t xml:space="preserve">    </w:t>
-      </w:r>
-      <w:r>
-        <w:rPr>
-          <w:rStyle w:val="FunctionTok"/>
-        </w:rPr>
-        <w:t xml:space="preserve">summarise</w:t>
-      </w:r>
-      <w:r>
-        <w:rPr>
-          <w:rStyle w:val="NormalTok"/>
-        </w:rPr>
-        <w:t xml:space="preserve">(</w:t>
-      </w:r>
-      <w:r>
-        <w:br/>
-      </w:r>
-      <w:r>
-        <w:rPr>
-          <w:rStyle w:val="NormalTok"/>
-        </w:rPr>
-        <w:t xml:space="preserve">      </w:t>
-      </w:r>
-      <w:r>
-        <w:rPr>
-          <w:rStyle w:val="AttributeTok"/>
-        </w:rPr>
-        <w:t xml:space="preserve">ghg_balance =</w:t>
-      </w:r>
-      <w:r>
-        <w:rPr>
-          <w:rStyle w:val="NormalTok"/>
-        </w:rPr>
-        <w:t xml:space="preserve"> </w:t>
-      </w:r>
-      <w:r>
-        <w:rPr>
-          <w:rStyle w:val="FunctionTok"/>
-        </w:rPr>
-        <w:t xml:space="preserve">sum</w:t>
-      </w:r>
-      <w:r>
-        <w:rPr>
-          <w:rStyle w:val="NormalTok"/>
-        </w:rPr>
-        <w:t xml:space="preserve">(emissions_quantity, </w:t>
-      </w:r>
-      <w:r>
-        <w:rPr>
-          <w:rStyle w:val="AttributeTok"/>
-        </w:rPr>
-        <w:t xml:space="preserve">na.rm=</w:t>
-      </w:r>
-      <w:r>
-        <w:rPr>
-          <w:rStyle w:val="ConstantTok"/>
-        </w:rPr>
-        <w:t xml:space="preserve">TRUE</w:t>
-      </w:r>
-      <w:r>
-        <w:rPr>
-          <w:rStyle w:val="NormalTok"/>
-        </w:rPr>
-        <w:t xml:space="preserve">)</w:t>
-      </w:r>
-      <w:r>
-        <w:br/>
-      </w:r>
-      <w:r>
-        <w:rPr>
-          <w:rStyle w:val="NormalTok"/>
-        </w:rPr>
-        <w:t xml:space="preserve">    ) </w:t>
-      </w:r>
-      <w:r>
-        <w:rPr>
-          <w:rStyle w:val="SpecialCharTok"/>
-        </w:rPr>
-        <w:t xml:space="preserve">|&gt;</w:t>
-      </w:r>
-      <w:r>
-        <w:rPr>
-          <w:rStyle w:val="NormalTok"/>
-        </w:rPr>
-        <w:t xml:space="preserve"> </w:t>
-      </w:r>
-      <w:r>
-        <w:br/>
-      </w:r>
-      <w:r>
-        <w:rPr>
-          <w:rStyle w:val="NormalTok"/>
-        </w:rPr>
-        <w:t xml:space="preserve">  </w:t>
-      </w:r>
-      <w:r>
-        <w:rPr>
-          <w:rStyle w:val="FunctionTok"/>
-        </w:rPr>
-        <w:t xml:space="preserve">ggplot</w:t>
-      </w:r>
-      <w:r>
-        <w:rPr>
-          <w:rStyle w:val="NormalTok"/>
-        </w:rPr>
-        <w:t xml:space="preserve">(</w:t>
-      </w:r>
-      <w:r>
-        <w:rPr>
-          <w:rStyle w:val="FunctionTok"/>
-        </w:rPr>
-        <w:t xml:space="preserve">aes</w:t>
-      </w:r>
-      <w:r>
-        <w:rPr>
-          <w:rStyle w:val="NormalTok"/>
-        </w:rPr>
-        <w:t xml:space="preserve">(</w:t>
-      </w:r>
-      <w:r>
-        <w:rPr>
-          <w:rStyle w:val="AttributeTok"/>
-        </w:rPr>
-        <w:t xml:space="preserve">x=</w:t>
-      </w:r>
-      <w:r>
-        <w:rPr>
-          <w:rStyle w:val="NormalTok"/>
-        </w:rPr>
-        <w:t xml:space="preserve">year,</w:t>
-      </w:r>
-      <w:r>
-        <w:rPr>
-          <w:rStyle w:val="AttributeTok"/>
-        </w:rPr>
-        <w:t xml:space="preserve">y=</w:t>
-      </w:r>
-      <w:r>
-        <w:rPr>
-          <w:rStyle w:val="NormalTok"/>
-        </w:rPr>
-        <w:t xml:space="preserve">ghg_balance</w:t>
-      </w:r>
-      <w:r>
-        <w:rPr>
-          <w:rStyle w:val="SpecialCharTok"/>
-        </w:rPr>
-        <w:t xml:space="preserve">/</w:t>
-      </w:r>
-      <w:r>
-        <w:rPr>
-          <w:rStyle w:val="FloatTok"/>
-        </w:rPr>
-        <w:t xml:space="preserve">1e6</w:t>
-      </w:r>
-      <w:r>
-        <w:rPr>
-          <w:rStyle w:val="NormalTok"/>
-        </w:rPr>
-        <w:t xml:space="preserve">,</w:t>
-      </w:r>
-      <w:r>
-        <w:rPr>
-          <w:rStyle w:val="AttributeTok"/>
-        </w:rPr>
-        <w:t xml:space="preserve">fill=</w:t>
-      </w:r>
-      <w:r>
-        <w:rPr>
-          <w:rStyle w:val="NormalTok"/>
-        </w:rPr>
-        <w:t xml:space="preserve">sub_sector))</w:t>
-      </w:r>
-      <w:r>
-        <w:rPr>
-          <w:rStyle w:val="SpecialCharTok"/>
-        </w:rPr>
-        <w:t xml:space="preserve">+</w:t>
-      </w:r>
-      <w:r>
-        <w:br/>
-      </w:r>
-      <w:r>
-        <w:rPr>
-          <w:rStyle w:val="NormalTok"/>
-        </w:rPr>
-        <w:t xml:space="preserve">  </w:t>
-      </w:r>
-      <w:r>
-        <w:rPr>
-          <w:rStyle w:val="FunctionTok"/>
-        </w:rPr>
-        <w:t xml:space="preserve">geom_col</w:t>
-      </w:r>
-      <w:r>
-        <w:rPr>
-          <w:rStyle w:val="NormalTok"/>
-        </w:rPr>
-        <w:t xml:space="preserve">(</w:t>
-      </w:r>
-      <w:r>
-        <w:rPr>
-          <w:rStyle w:val="AttributeTok"/>
-        </w:rPr>
-        <w:t xml:space="preserve">position =</w:t>
-      </w:r>
-      <w:r>
-        <w:rPr>
-          <w:rStyle w:val="NormalTok"/>
-        </w:rPr>
-        <w:t xml:space="preserve"> </w:t>
-      </w:r>
-      <w:r>
-        <w:rPr>
-          <w:rStyle w:val="StringTok"/>
-        </w:rPr>
-        <w:t xml:space="preserve">'dodge'</w:t>
-      </w:r>
-      <w:r>
-        <w:rPr>
-          <w:rStyle w:val="NormalTok"/>
-        </w:rPr>
-        <w:t xml:space="preserve">)</w:t>
-      </w:r>
-      <w:r>
-        <w:rPr>
-          <w:rStyle w:val="SpecialCharTok"/>
-        </w:rPr>
-        <w:t xml:space="preserve">+</w:t>
-      </w:r>
-      <w:r>
-        <w:br/>
-      </w:r>
-      <w:r>
-        <w:rPr>
-          <w:rStyle w:val="NormalTok"/>
-        </w:rPr>
-        <w:t xml:space="preserve">  </w:t>
-      </w:r>
-      <w:r>
-        <w:rPr>
-          <w:rStyle w:val="FunctionTok"/>
-        </w:rPr>
-        <w:t xml:space="preserve">scale_fill_viridis_d</w:t>
-      </w:r>
-      <w:r>
-        <w:rPr>
-          <w:rStyle w:val="NormalTok"/>
-        </w:rPr>
-        <w:t xml:space="preserve">()</w:t>
-      </w:r>
-      <w:r>
-        <w:rPr>
-          <w:rStyle w:val="SpecialCharTok"/>
-        </w:rPr>
-        <w:t xml:space="preserve">+</w:t>
-      </w:r>
-      <w:r>
-        <w:br/>
-      </w:r>
-      <w:r>
-        <w:rPr>
-          <w:rStyle w:val="NormalTok"/>
-        </w:rPr>
-        <w:t xml:space="preserve">  </w:t>
-      </w:r>
-      <w:r>
-        <w:rPr>
-          <w:rStyle w:val="FunctionTok"/>
-        </w:rPr>
-        <w:t xml:space="preserve">facet_wrap</w:t>
-      </w:r>
-      <w:r>
-        <w:rPr>
-          <w:rStyle w:val="NormalTok"/>
-        </w:rPr>
-        <w:t xml:space="preserve">(</w:t>
-      </w:r>
-      <w:r>
-        <w:rPr>
-          <w:rStyle w:val="SpecialCharTok"/>
-        </w:rPr>
-        <w:t xml:space="preserve">~</w:t>
-      </w:r>
-      <w:r>
-        <w:rPr>
-          <w:rStyle w:val="NormalTok"/>
-        </w:rPr>
-        <w:t xml:space="preserve">biomes,</w:t>
-      </w:r>
-      <w:r>
-        <w:rPr>
-          <w:rStyle w:val="AttributeTok"/>
-        </w:rPr>
-        <w:t xml:space="preserve">scales=</w:t>
-      </w:r>
-      <w:r>
-        <w:rPr>
-          <w:rStyle w:val="StringTok"/>
-        </w:rPr>
-        <w:t xml:space="preserve">'free'</w:t>
-      </w:r>
-      <w:r>
-        <w:rPr>
-          <w:rStyle w:val="NormalTok"/>
-        </w:rPr>
-        <w:t xml:space="preserve">)</w:t>
-      </w:r>
-      <w:r>
-        <w:rPr>
-          <w:rStyle w:val="SpecialCharTok"/>
-        </w:rPr>
-        <w:t xml:space="preserve">+</w:t>
-      </w:r>
-      <w:r>
-        <w:br/>
-      </w:r>
-      <w:r>
-        <w:rPr>
-          <w:rStyle w:val="NormalTok"/>
-        </w:rPr>
-        <w:t xml:space="preserve">  </w:t>
-      </w:r>
-      <w:r>
-        <w:rPr>
-          <w:rStyle w:val="FunctionTok"/>
-        </w:rPr>
-        <w:t xml:space="preserve">labs</w:t>
-      </w:r>
-      <w:r>
-        <w:rPr>
-          <w:rStyle w:val="NormalTok"/>
-        </w:rPr>
-        <w:t xml:space="preserve">(</w:t>
-      </w:r>
-      <w:r>
-        <w:rPr>
-          <w:rStyle w:val="AttributeTok"/>
-        </w:rPr>
-        <w:t xml:space="preserve">x=</w:t>
-      </w:r>
-      <w:r>
-        <w:rPr>
-          <w:rStyle w:val="StringTok"/>
-        </w:rPr>
-        <w:t xml:space="preserve">'Year'</w:t>
-      </w:r>
-      <w:r>
-        <w:rPr>
-          <w:rStyle w:val="NormalTok"/>
-        </w:rPr>
-        <w:t xml:space="preserve">,</w:t>
-      </w:r>
-      <w:r>
-        <w:br/>
-      </w:r>
-      <w:r>
-        <w:rPr>
-          <w:rStyle w:val="NormalTok"/>
-        </w:rPr>
-        <w:t xml:space="preserve">       </w:t>
-      </w:r>
-      <w:r>
-        <w:rPr>
-          <w:rStyle w:val="AttributeTok"/>
-        </w:rPr>
-        <w:t xml:space="preserve">y=</w:t>
-      </w:r>
-      <w:r>
-        <w:rPr>
-          <w:rStyle w:val="FunctionTok"/>
-        </w:rPr>
-        <w:t xml:space="preserve">expression</w:t>
-      </w:r>
-      <w:r>
-        <w:rPr>
-          <w:rStyle w:val="NormalTok"/>
-        </w:rPr>
-        <w:t xml:space="preserve">(</w:t>
-      </w:r>
-      <w:r>
-        <w:rPr>
-          <w:rStyle w:val="StringTok"/>
-        </w:rPr>
-        <w:t xml:space="preserve">'CO'</w:t>
-      </w:r>
-      <w:r>
-        <w:rPr>
-          <w:rStyle w:val="NormalTok"/>
-        </w:rPr>
-        <w:t xml:space="preserve">[</w:t>
-      </w:r>
-      <w:r>
-        <w:rPr>
-          <w:rStyle w:val="DecValTok"/>
-        </w:rPr>
-        <w:t xml:space="preserve">2</w:t>
-      </w:r>
-      <w:r>
-        <w:rPr>
-          <w:rStyle w:val="NormalTok"/>
-        </w:rPr>
-        <w:t xml:space="preserve">]</w:t>
-      </w:r>
-      <w:r>
-        <w:rPr>
-          <w:rStyle w:val="SpecialCharTok"/>
-        </w:rPr>
-        <w:t xml:space="preserve">~</w:t>
-      </w:r>
-      <w:r>
-        <w:rPr>
-          <w:rStyle w:val="StringTok"/>
-        </w:rPr>
-        <w:t xml:space="preserve">'eq Balance (M ton '</w:t>
-      </w:r>
-      <w:r>
-        <w:rPr>
-          <w:rStyle w:val="NormalTok"/>
-        </w:rPr>
-        <w:t xml:space="preserve">[</w:t>
-      </w:r>
-      <w:r>
-        <w:rPr>
-          <w:rStyle w:val="DecValTok"/>
-        </w:rPr>
-        <w:t xml:space="preserve">2</w:t>
-      </w:r>
-      <w:r>
-        <w:rPr>
-          <w:rStyle w:val="NormalTok"/>
-        </w:rPr>
-        <w:t xml:space="preserve">]</w:t>
-      </w:r>
-      <w:r>
-        <w:rPr>
-          <w:rStyle w:val="SpecialCharTok"/>
-        </w:rPr>
-        <w:t xml:space="preserve">~</w:t>
-      </w:r>
-      <w:r>
-        <w:rPr>
-          <w:rStyle w:val="StringTok"/>
-        </w:rPr>
-        <w:t xml:space="preserve">'eq'</w:t>
-      </w:r>
-      <w:r>
-        <w:rPr>
-          <w:rStyle w:val="SpecialCharTok"/>
-        </w:rPr>
-        <w:t xml:space="preserve">~</w:t>
-      </w:r>
-      <w:r>
-        <w:rPr>
-          <w:rStyle w:val="NormalTok"/>
-        </w:rPr>
-        <w:t xml:space="preserve">year</w:t>
-      </w:r>
-      <w:r>
-        <w:rPr>
-          <w:rStyle w:val="SpecialCharTok"/>
-        </w:rPr>
-        <w:t xml:space="preserve">^-</w:t>
-      </w:r>
-      <w:r>
-        <w:rPr>
-          <w:rStyle w:val="DecValTok"/>
-        </w:rPr>
-        <w:t xml:space="preserve">1</w:t>
-      </w:r>
-      <w:r>
-        <w:rPr>
-          <w:rStyle w:val="SpecialCharTok"/>
-        </w:rPr>
-        <w:t xml:space="preserve">~</w:t>
-      </w:r>
-      <w:r>
-        <w:rPr>
-          <w:rStyle w:val="StringTok"/>
-        </w:rPr>
         <w:t xml:space="preserve">')'</w:t>
       </w:r>
       <w:r>
@@ -10263,15 +9312,6 @@
           <w:rStyle w:val="NormalTok"/>
         </w:rPr>
         <w:t xml:space="preserve">),</w:t>
-      </w:r>
-      <w:r>
-        <w:br/>
-      </w:r>
-      <w:r>
-        <w:rPr>
-          <w:rStyle w:val="NormalTok"/>
-        </w:rPr>
-        <w:t xml:space="preserve">       </w:t>
       </w:r>
       <w:r>
         <w:rPr>
@@ -10347,6 +9387,1006 @@
         <w:rPr>
           <w:rStyle w:val="NormalTok"/>
         </w:rPr>
+        <w:t xml:space="preserve">emissions_sources </w:t>
+      </w:r>
+      <w:r>
+        <w:rPr>
+          <w:rStyle w:val="SpecialCharTok"/>
+        </w:rPr>
+        <w:t xml:space="preserve">|&gt;</w:t>
+      </w:r>
+      <w:r>
+        <w:br/>
+      </w:r>
+      <w:r>
+        <w:rPr>
+          <w:rStyle w:val="NormalTok"/>
+        </w:rPr>
+        <w:t xml:space="preserve">  </w:t>
+      </w:r>
+      <w:r>
+        <w:rPr>
+          <w:rStyle w:val="FunctionTok"/>
+        </w:rPr>
+        <w:t xml:space="preserve">filter</w:t>
+      </w:r>
+      <w:r>
+        <w:rPr>
+          <w:rStyle w:val="NormalTok"/>
+        </w:rPr>
+        <w:t xml:space="preserve">(year </w:t>
+      </w:r>
+      <w:r>
+        <w:rPr>
+          <w:rStyle w:val="SpecialCharTok"/>
+        </w:rPr>
+        <w:t xml:space="preserve">&gt;</w:t>
+      </w:r>
+      <w:r>
+        <w:rPr>
+          <w:rStyle w:val="NormalTok"/>
+        </w:rPr>
+        <w:t xml:space="preserve"> </w:t>
+      </w:r>
+      <w:r>
+        <w:rPr>
+          <w:rStyle w:val="DecValTok"/>
+        </w:rPr>
+        <w:t xml:space="preserve">2018</w:t>
+      </w:r>
+      <w:r>
+        <w:rPr>
+          <w:rStyle w:val="NormalTok"/>
+        </w:rPr>
+        <w:t xml:space="preserve"> </w:t>
+      </w:r>
+      <w:r>
+        <w:rPr>
+          <w:rStyle w:val="SpecialCharTok"/>
+        </w:rPr>
+        <w:t xml:space="preserve">&amp;</w:t>
+      </w:r>
+      <w:r>
+        <w:rPr>
+          <w:rStyle w:val="NormalTok"/>
+        </w:rPr>
+        <w:t xml:space="preserve"> year </w:t>
+      </w:r>
+      <w:r>
+        <w:rPr>
+          <w:rStyle w:val="SpecialCharTok"/>
+        </w:rPr>
+        <w:t xml:space="preserve">&lt;</w:t>
+      </w:r>
+      <w:r>
+        <w:rPr>
+          <w:rStyle w:val="NormalTok"/>
+        </w:rPr>
+        <w:t xml:space="preserve"> </w:t>
+      </w:r>
+      <w:r>
+        <w:rPr>
+          <w:rStyle w:val="DecValTok"/>
+        </w:rPr>
+        <w:t xml:space="preserve">2023</w:t>
+      </w:r>
+      <w:r>
+        <w:rPr>
+          <w:rStyle w:val="NormalTok"/>
+        </w:rPr>
+        <w:t xml:space="preserve">,</w:t>
+      </w:r>
+      <w:r>
+        <w:br/>
+      </w:r>
+      <w:r>
+        <w:rPr>
+          <w:rStyle w:val="NormalTok"/>
+        </w:rPr>
+        <w:t xml:space="preserve">           gas </w:t>
+      </w:r>
+      <w:r>
+        <w:rPr>
+          <w:rStyle w:val="SpecialCharTok"/>
+        </w:rPr>
+        <w:t xml:space="preserve">==</w:t>
+      </w:r>
+      <w:r>
+        <w:rPr>
+          <w:rStyle w:val="NormalTok"/>
+        </w:rPr>
+        <w:t xml:space="preserve"> </w:t>
+      </w:r>
+      <w:r>
+        <w:rPr>
+          <w:rStyle w:val="StringTok"/>
+        </w:rPr>
+        <w:t xml:space="preserve">"co2e_100yr"</w:t>
+      </w:r>
+      <w:r>
+        <w:rPr>
+          <w:rStyle w:val="NormalTok"/>
+        </w:rPr>
+        <w:t xml:space="preserve">,</w:t>
+      </w:r>
+      <w:r>
+        <w:br/>
+      </w:r>
+      <w:r>
+        <w:rPr>
+          <w:rStyle w:val="NormalTok"/>
+        </w:rPr>
+        <w:t xml:space="preserve">           </w:t>
+      </w:r>
+      <w:r>
+        <w:rPr>
+          <w:rStyle w:val="SpecialCharTok"/>
+        </w:rPr>
+        <w:t xml:space="preserve">!</w:t>
+      </w:r>
+      <w:r>
+        <w:rPr>
+          <w:rStyle w:val="NormalTok"/>
+        </w:rPr>
+        <w:t xml:space="preserve">source_name </w:t>
+      </w:r>
+      <w:r>
+        <w:rPr>
+          <w:rStyle w:val="SpecialCharTok"/>
+        </w:rPr>
+        <w:t xml:space="preserve">%in%</w:t>
+      </w:r>
+      <w:r>
+        <w:rPr>
+          <w:rStyle w:val="NormalTok"/>
+        </w:rPr>
+        <w:t xml:space="preserve"> nomes_uf,</w:t>
+      </w:r>
+      <w:r>
+        <w:br/>
+      </w:r>
+      <w:r>
+        <w:rPr>
+          <w:rStyle w:val="NormalTok"/>
+        </w:rPr>
+        <w:t xml:space="preserve">           </w:t>
+      </w:r>
+      <w:r>
+        <w:rPr>
+          <w:rStyle w:val="SpecialCharTok"/>
+        </w:rPr>
+        <w:t xml:space="preserve">!</w:t>
+      </w:r>
+      <w:r>
+        <w:rPr>
+          <w:rStyle w:val="NormalTok"/>
+        </w:rPr>
+        <w:t xml:space="preserve">sub_sector </w:t>
+      </w:r>
+      <w:r>
+        <w:rPr>
+          <w:rStyle w:val="SpecialCharTok"/>
+        </w:rPr>
+        <w:t xml:space="preserve">%in%</w:t>
+      </w:r>
+      <w:r>
+        <w:rPr>
+          <w:rStyle w:val="NormalTok"/>
+        </w:rPr>
+        <w:t xml:space="preserve"> </w:t>
+      </w:r>
+      <w:r>
+        <w:rPr>
+          <w:rStyle w:val="FunctionTok"/>
+        </w:rPr>
+        <w:t xml:space="preserve">c</w:t>
+      </w:r>
+      <w:r>
+        <w:rPr>
+          <w:rStyle w:val="NormalTok"/>
+        </w:rPr>
+        <w:t xml:space="preserve">(</w:t>
+      </w:r>
+      <w:r>
+        <w:rPr>
+          <w:rStyle w:val="StringTok"/>
+        </w:rPr>
+        <w:t xml:space="preserve">"forest-land-clearing"</w:t>
+      </w:r>
+      <w:r>
+        <w:rPr>
+          <w:rStyle w:val="NormalTok"/>
+        </w:rPr>
+        <w:t xml:space="preserve">,</w:t>
+      </w:r>
+      <w:r>
+        <w:br/>
+      </w:r>
+      <w:r>
+        <w:rPr>
+          <w:rStyle w:val="NormalTok"/>
+        </w:rPr>
+        <w:t xml:space="preserve">                              </w:t>
+      </w:r>
+      <w:r>
+        <w:rPr>
+          <w:rStyle w:val="StringTok"/>
+        </w:rPr>
+        <w:t xml:space="preserve">"forest-land-degradation"</w:t>
+      </w:r>
+      <w:r>
+        <w:rPr>
+          <w:rStyle w:val="NormalTok"/>
+        </w:rPr>
+        <w:t xml:space="preserve">,</w:t>
+      </w:r>
+      <w:r>
+        <w:br/>
+      </w:r>
+      <w:r>
+        <w:rPr>
+          <w:rStyle w:val="NormalTok"/>
+        </w:rPr>
+        <w:t xml:space="preserve">                              </w:t>
+      </w:r>
+      <w:r>
+        <w:rPr>
+          <w:rStyle w:val="StringTok"/>
+        </w:rPr>
+        <w:t xml:space="preserve">"shrubgrass-fires"</w:t>
+      </w:r>
+      <w:r>
+        <w:rPr>
+          <w:rStyle w:val="NormalTok"/>
+        </w:rPr>
+        <w:t xml:space="preserve">,</w:t>
+      </w:r>
+      <w:r>
+        <w:br/>
+      </w:r>
+      <w:r>
+        <w:rPr>
+          <w:rStyle w:val="NormalTok"/>
+        </w:rPr>
+        <w:t xml:space="preserve">                              </w:t>
+      </w:r>
+      <w:r>
+        <w:rPr>
+          <w:rStyle w:val="StringTok"/>
+        </w:rPr>
+        <w:t xml:space="preserve">"forest-land-fires"</w:t>
+      </w:r>
+      <w:r>
+        <w:rPr>
+          <w:rStyle w:val="NormalTok"/>
+        </w:rPr>
+        <w:t xml:space="preserve">,</w:t>
+      </w:r>
+      <w:r>
+        <w:br/>
+      </w:r>
+      <w:r>
+        <w:rPr>
+          <w:rStyle w:val="NormalTok"/>
+        </w:rPr>
+        <w:t xml:space="preserve">                              </w:t>
+      </w:r>
+      <w:r>
+        <w:rPr>
+          <w:rStyle w:val="StringTok"/>
+        </w:rPr>
+        <w:t xml:space="preserve">"wetland-fires"</w:t>
+      </w:r>
+      <w:r>
+        <w:rPr>
+          <w:rStyle w:val="NormalTok"/>
+        </w:rPr>
+        <w:t xml:space="preserve">,</w:t>
+      </w:r>
+      <w:r>
+        <w:br/>
+      </w:r>
+      <w:r>
+        <w:rPr>
+          <w:rStyle w:val="NormalTok"/>
+        </w:rPr>
+        <w:t xml:space="preserve">                              </w:t>
+      </w:r>
+      <w:r>
+        <w:rPr>
+          <w:rStyle w:val="StringTok"/>
+        </w:rPr>
+        <w:t xml:space="preserve">"removals"</w:t>
+      </w:r>
+      <w:r>
+        <w:rPr>
+          <w:rStyle w:val="NormalTok"/>
+        </w:rPr>
+        <w:t xml:space="preserve">)</w:t>
+      </w:r>
+      <w:r>
+        <w:br/>
+      </w:r>
+      <w:r>
+        <w:rPr>
+          <w:rStyle w:val="NormalTok"/>
+        </w:rPr>
+        <w:t xml:space="preserve">    ) </w:t>
+      </w:r>
+      <w:r>
+        <w:rPr>
+          <w:rStyle w:val="SpecialCharTok"/>
+        </w:rPr>
+        <w:t xml:space="preserve">|&gt;</w:t>
+      </w:r>
+      <w:r>
+        <w:rPr>
+          <w:rStyle w:val="NormalTok"/>
+        </w:rPr>
+        <w:t xml:space="preserve"> </w:t>
+      </w:r>
+      <w:r>
+        <w:br/>
+      </w:r>
+      <w:r>
+        <w:rPr>
+          <w:rStyle w:val="NormalTok"/>
+        </w:rPr>
+        <w:t xml:space="preserve">    </w:t>
+      </w:r>
+      <w:r>
+        <w:rPr>
+          <w:rStyle w:val="FunctionTok"/>
+        </w:rPr>
+        <w:t xml:space="preserve">group_by</w:t>
+      </w:r>
+      <w:r>
+        <w:rPr>
+          <w:rStyle w:val="NormalTok"/>
+        </w:rPr>
+        <w:t xml:space="preserve">(biomes,sub_sector,year) </w:t>
+      </w:r>
+      <w:r>
+        <w:rPr>
+          <w:rStyle w:val="SpecialCharTok"/>
+        </w:rPr>
+        <w:t xml:space="preserve">|&gt;</w:t>
+      </w:r>
+      <w:r>
+        <w:rPr>
+          <w:rStyle w:val="NormalTok"/>
+        </w:rPr>
+        <w:t xml:space="preserve"> </w:t>
+      </w:r>
+      <w:r>
+        <w:br/>
+      </w:r>
+      <w:r>
+        <w:rPr>
+          <w:rStyle w:val="NormalTok"/>
+        </w:rPr>
+        <w:t xml:space="preserve">  </w:t>
+      </w:r>
+      <w:r>
+        <w:rPr>
+          <w:rStyle w:val="FunctionTok"/>
+        </w:rPr>
+        <w:t xml:space="preserve">filter</w:t>
+      </w:r>
+      <w:r>
+        <w:rPr>
+          <w:rStyle w:val="NormalTok"/>
+        </w:rPr>
+        <w:t xml:space="preserve">(year</w:t>
+      </w:r>
+      <w:r>
+        <w:rPr>
+          <w:rStyle w:val="SpecialCharTok"/>
+        </w:rPr>
+        <w:t xml:space="preserve">!=</w:t>
+      </w:r>
+      <w:r>
+        <w:rPr>
+          <w:rStyle w:val="DecValTok"/>
+        </w:rPr>
+        <w:t xml:space="preserve">2019</w:t>
+      </w:r>
+      <w:r>
+        <w:rPr>
+          <w:rStyle w:val="NormalTok"/>
+        </w:rPr>
+        <w:t xml:space="preserve">) </w:t>
+      </w:r>
+      <w:r>
+        <w:rPr>
+          <w:rStyle w:val="SpecialCharTok"/>
+        </w:rPr>
+        <w:t xml:space="preserve">|&gt;</w:t>
+      </w:r>
+      <w:r>
+        <w:rPr>
+          <w:rStyle w:val="NormalTok"/>
+        </w:rPr>
+        <w:t xml:space="preserve"> </w:t>
+      </w:r>
+      <w:r>
+        <w:br/>
+      </w:r>
+      <w:r>
+        <w:rPr>
+          <w:rStyle w:val="NormalTok"/>
+        </w:rPr>
+        <w:t xml:space="preserve">    </w:t>
+      </w:r>
+      <w:r>
+        <w:rPr>
+          <w:rStyle w:val="FunctionTok"/>
+        </w:rPr>
+        <w:t xml:space="preserve">summarise</w:t>
+      </w:r>
+      <w:r>
+        <w:rPr>
+          <w:rStyle w:val="NormalTok"/>
+        </w:rPr>
+        <w:t xml:space="preserve">(</w:t>
+      </w:r>
+      <w:r>
+        <w:br/>
+      </w:r>
+      <w:r>
+        <w:rPr>
+          <w:rStyle w:val="NormalTok"/>
+        </w:rPr>
+        <w:t xml:space="preserve">      </w:t>
+      </w:r>
+      <w:r>
+        <w:rPr>
+          <w:rStyle w:val="AttributeTok"/>
+        </w:rPr>
+        <w:t xml:space="preserve">ghg_balance =</w:t>
+      </w:r>
+      <w:r>
+        <w:rPr>
+          <w:rStyle w:val="NormalTok"/>
+        </w:rPr>
+        <w:t xml:space="preserve"> </w:t>
+      </w:r>
+      <w:r>
+        <w:rPr>
+          <w:rStyle w:val="FunctionTok"/>
+        </w:rPr>
+        <w:t xml:space="preserve">sum</w:t>
+      </w:r>
+      <w:r>
+        <w:rPr>
+          <w:rStyle w:val="NormalTok"/>
+        </w:rPr>
+        <w:t xml:space="preserve">(emissions_quantity, </w:t>
+      </w:r>
+      <w:r>
+        <w:rPr>
+          <w:rStyle w:val="AttributeTok"/>
+        </w:rPr>
+        <w:t xml:space="preserve">na.rm=</w:t>
+      </w:r>
+      <w:r>
+        <w:rPr>
+          <w:rStyle w:val="ConstantTok"/>
+        </w:rPr>
+        <w:t xml:space="preserve">TRUE</w:t>
+      </w:r>
+      <w:r>
+        <w:rPr>
+          <w:rStyle w:val="NormalTok"/>
+        </w:rPr>
+        <w:t xml:space="preserve">)</w:t>
+      </w:r>
+      <w:r>
+        <w:br/>
+      </w:r>
+      <w:r>
+        <w:rPr>
+          <w:rStyle w:val="NormalTok"/>
+        </w:rPr>
+        <w:t xml:space="preserve">    ) </w:t>
+      </w:r>
+      <w:r>
+        <w:rPr>
+          <w:rStyle w:val="SpecialCharTok"/>
+        </w:rPr>
+        <w:t xml:space="preserve">|&gt;</w:t>
+      </w:r>
+      <w:r>
+        <w:rPr>
+          <w:rStyle w:val="NormalTok"/>
+        </w:rPr>
+        <w:t xml:space="preserve"> </w:t>
+      </w:r>
+      <w:r>
+        <w:br/>
+      </w:r>
+      <w:r>
+        <w:rPr>
+          <w:rStyle w:val="NormalTok"/>
+        </w:rPr>
+        <w:t xml:space="preserve">  </w:t>
+      </w:r>
+      <w:r>
+        <w:rPr>
+          <w:rStyle w:val="FunctionTok"/>
+        </w:rPr>
+        <w:t xml:space="preserve">ggplot</w:t>
+      </w:r>
+      <w:r>
+        <w:rPr>
+          <w:rStyle w:val="NormalTok"/>
+        </w:rPr>
+        <w:t xml:space="preserve">(</w:t>
+      </w:r>
+      <w:r>
+        <w:rPr>
+          <w:rStyle w:val="FunctionTok"/>
+        </w:rPr>
+        <w:t xml:space="preserve">aes</w:t>
+      </w:r>
+      <w:r>
+        <w:rPr>
+          <w:rStyle w:val="NormalTok"/>
+        </w:rPr>
+        <w:t xml:space="preserve">(</w:t>
+      </w:r>
+      <w:r>
+        <w:rPr>
+          <w:rStyle w:val="AttributeTok"/>
+        </w:rPr>
+        <w:t xml:space="preserve">x=</w:t>
+      </w:r>
+      <w:r>
+        <w:rPr>
+          <w:rStyle w:val="NormalTok"/>
+        </w:rPr>
+        <w:t xml:space="preserve">year,</w:t>
+      </w:r>
+      <w:r>
+        <w:rPr>
+          <w:rStyle w:val="AttributeTok"/>
+        </w:rPr>
+        <w:t xml:space="preserve">y=</w:t>
+      </w:r>
+      <w:r>
+        <w:rPr>
+          <w:rStyle w:val="NormalTok"/>
+        </w:rPr>
+        <w:t xml:space="preserve">ghg_balance</w:t>
+      </w:r>
+      <w:r>
+        <w:rPr>
+          <w:rStyle w:val="SpecialCharTok"/>
+        </w:rPr>
+        <w:t xml:space="preserve">/</w:t>
+      </w:r>
+      <w:r>
+        <w:rPr>
+          <w:rStyle w:val="FloatTok"/>
+        </w:rPr>
+        <w:t xml:space="preserve">1e6</w:t>
+      </w:r>
+      <w:r>
+        <w:rPr>
+          <w:rStyle w:val="NormalTok"/>
+        </w:rPr>
+        <w:t xml:space="preserve">,</w:t>
+      </w:r>
+      <w:r>
+        <w:rPr>
+          <w:rStyle w:val="AttributeTok"/>
+        </w:rPr>
+        <w:t xml:space="preserve">fill=</w:t>
+      </w:r>
+      <w:r>
+        <w:rPr>
+          <w:rStyle w:val="NormalTok"/>
+        </w:rPr>
+        <w:t xml:space="preserve">sub_sector))</w:t>
+      </w:r>
+      <w:r>
+        <w:rPr>
+          <w:rStyle w:val="SpecialCharTok"/>
+        </w:rPr>
+        <w:t xml:space="preserve">+</w:t>
+      </w:r>
+      <w:r>
+        <w:br/>
+      </w:r>
+      <w:r>
+        <w:rPr>
+          <w:rStyle w:val="NormalTok"/>
+        </w:rPr>
+        <w:t xml:space="preserve">  </w:t>
+      </w:r>
+      <w:r>
+        <w:rPr>
+          <w:rStyle w:val="FunctionTok"/>
+        </w:rPr>
+        <w:t xml:space="preserve">geom_col</w:t>
+      </w:r>
+      <w:r>
+        <w:rPr>
+          <w:rStyle w:val="NormalTok"/>
+        </w:rPr>
+        <w:t xml:space="preserve">(</w:t>
+      </w:r>
+      <w:r>
+        <w:rPr>
+          <w:rStyle w:val="AttributeTok"/>
+        </w:rPr>
+        <w:t xml:space="preserve">position =</w:t>
+      </w:r>
+      <w:r>
+        <w:rPr>
+          <w:rStyle w:val="NormalTok"/>
+        </w:rPr>
+        <w:t xml:space="preserve"> </w:t>
+      </w:r>
+      <w:r>
+        <w:rPr>
+          <w:rStyle w:val="StringTok"/>
+        </w:rPr>
+        <w:t xml:space="preserve">'dodge'</w:t>
+      </w:r>
+      <w:r>
+        <w:rPr>
+          <w:rStyle w:val="NormalTok"/>
+        </w:rPr>
+        <w:t xml:space="preserve">)</w:t>
+      </w:r>
+      <w:r>
+        <w:rPr>
+          <w:rStyle w:val="SpecialCharTok"/>
+        </w:rPr>
+        <w:t xml:space="preserve">+</w:t>
+      </w:r>
+      <w:r>
+        <w:br/>
+      </w:r>
+      <w:r>
+        <w:rPr>
+          <w:rStyle w:val="NormalTok"/>
+        </w:rPr>
+        <w:t xml:space="preserve">  </w:t>
+      </w:r>
+      <w:r>
+        <w:rPr>
+          <w:rStyle w:val="FunctionTok"/>
+        </w:rPr>
+        <w:t xml:space="preserve">scale_fill_viridis_d</w:t>
+      </w:r>
+      <w:r>
+        <w:rPr>
+          <w:rStyle w:val="NormalTok"/>
+        </w:rPr>
+        <w:t xml:space="preserve">()</w:t>
+      </w:r>
+      <w:r>
+        <w:rPr>
+          <w:rStyle w:val="SpecialCharTok"/>
+        </w:rPr>
+        <w:t xml:space="preserve">+</w:t>
+      </w:r>
+      <w:r>
+        <w:br/>
+      </w:r>
+      <w:r>
+        <w:rPr>
+          <w:rStyle w:val="NormalTok"/>
+        </w:rPr>
+        <w:t xml:space="preserve">  </w:t>
+      </w:r>
+      <w:r>
+        <w:rPr>
+          <w:rStyle w:val="FunctionTok"/>
+        </w:rPr>
+        <w:t xml:space="preserve">facet_wrap</w:t>
+      </w:r>
+      <w:r>
+        <w:rPr>
+          <w:rStyle w:val="NormalTok"/>
+        </w:rPr>
+        <w:t xml:space="preserve">(</w:t>
+      </w:r>
+      <w:r>
+        <w:rPr>
+          <w:rStyle w:val="SpecialCharTok"/>
+        </w:rPr>
+        <w:t xml:space="preserve">~</w:t>
+      </w:r>
+      <w:r>
+        <w:rPr>
+          <w:rStyle w:val="NormalTok"/>
+        </w:rPr>
+        <w:t xml:space="preserve">biomes,</w:t>
+      </w:r>
+      <w:r>
+        <w:rPr>
+          <w:rStyle w:val="AttributeTok"/>
+        </w:rPr>
+        <w:t xml:space="preserve">scales=</w:t>
+      </w:r>
+      <w:r>
+        <w:rPr>
+          <w:rStyle w:val="StringTok"/>
+        </w:rPr>
+        <w:t xml:space="preserve">'free'</w:t>
+      </w:r>
+      <w:r>
+        <w:rPr>
+          <w:rStyle w:val="NormalTok"/>
+        </w:rPr>
+        <w:t xml:space="preserve">)</w:t>
+      </w:r>
+      <w:r>
+        <w:rPr>
+          <w:rStyle w:val="SpecialCharTok"/>
+        </w:rPr>
+        <w:t xml:space="preserve">+</w:t>
+      </w:r>
+      <w:r>
+        <w:br/>
+      </w:r>
+      <w:r>
+        <w:rPr>
+          <w:rStyle w:val="NormalTok"/>
+        </w:rPr>
+        <w:t xml:space="preserve">  </w:t>
+      </w:r>
+      <w:r>
+        <w:rPr>
+          <w:rStyle w:val="FunctionTok"/>
+        </w:rPr>
+        <w:t xml:space="preserve">labs</w:t>
+      </w:r>
+      <w:r>
+        <w:rPr>
+          <w:rStyle w:val="NormalTok"/>
+        </w:rPr>
+        <w:t xml:space="preserve">(</w:t>
+      </w:r>
+      <w:r>
+        <w:rPr>
+          <w:rStyle w:val="AttributeTok"/>
+        </w:rPr>
+        <w:t xml:space="preserve">x=</w:t>
+      </w:r>
+      <w:r>
+        <w:rPr>
+          <w:rStyle w:val="StringTok"/>
+        </w:rPr>
+        <w:t xml:space="preserve">'Year'</w:t>
+      </w:r>
+      <w:r>
+        <w:rPr>
+          <w:rStyle w:val="NormalTok"/>
+        </w:rPr>
+        <w:t xml:space="preserve">,</w:t>
+      </w:r>
+      <w:r>
+        <w:br/>
+      </w:r>
+      <w:r>
+        <w:rPr>
+          <w:rStyle w:val="NormalTok"/>
+        </w:rPr>
+        <w:t xml:space="preserve">       </w:t>
+      </w:r>
+      <w:r>
+        <w:rPr>
+          <w:rStyle w:val="AttributeTok"/>
+        </w:rPr>
+        <w:t xml:space="preserve">y=</w:t>
+      </w:r>
+      <w:r>
+        <w:rPr>
+          <w:rStyle w:val="FunctionTok"/>
+        </w:rPr>
+        <w:t xml:space="preserve">expression</w:t>
+      </w:r>
+      <w:r>
+        <w:rPr>
+          <w:rStyle w:val="NormalTok"/>
+        </w:rPr>
+        <w:t xml:space="preserve">(</w:t>
+      </w:r>
+      <w:r>
+        <w:rPr>
+          <w:rStyle w:val="StringTok"/>
+        </w:rPr>
+        <w:t xml:space="preserve">'CO'</w:t>
+      </w:r>
+      <w:r>
+        <w:rPr>
+          <w:rStyle w:val="NormalTok"/>
+        </w:rPr>
+        <w:t xml:space="preserve">[</w:t>
+      </w:r>
+      <w:r>
+        <w:rPr>
+          <w:rStyle w:val="DecValTok"/>
+        </w:rPr>
+        <w:t xml:space="preserve">2</w:t>
+      </w:r>
+      <w:r>
+        <w:rPr>
+          <w:rStyle w:val="NormalTok"/>
+        </w:rPr>
+        <w:t xml:space="preserve">]</w:t>
+      </w:r>
+      <w:r>
+        <w:rPr>
+          <w:rStyle w:val="SpecialCharTok"/>
+        </w:rPr>
+        <w:t xml:space="preserve">~</w:t>
+      </w:r>
+      <w:r>
+        <w:rPr>
+          <w:rStyle w:val="StringTok"/>
+        </w:rPr>
+        <w:t xml:space="preserve">'eq Balance (M ton '</w:t>
+      </w:r>
+      <w:r>
+        <w:rPr>
+          <w:rStyle w:val="NormalTok"/>
+        </w:rPr>
+        <w:t xml:space="preserve">[</w:t>
+      </w:r>
+      <w:r>
+        <w:rPr>
+          <w:rStyle w:val="DecValTok"/>
+        </w:rPr>
+        <w:t xml:space="preserve">2</w:t>
+      </w:r>
+      <w:r>
+        <w:rPr>
+          <w:rStyle w:val="NormalTok"/>
+        </w:rPr>
+        <w:t xml:space="preserve">]</w:t>
+      </w:r>
+      <w:r>
+        <w:rPr>
+          <w:rStyle w:val="SpecialCharTok"/>
+        </w:rPr>
+        <w:t xml:space="preserve">~</w:t>
+      </w:r>
+      <w:r>
+        <w:rPr>
+          <w:rStyle w:val="StringTok"/>
+        </w:rPr>
+        <w:t xml:space="preserve">'eq'</w:t>
+      </w:r>
+      <w:r>
+        <w:rPr>
+          <w:rStyle w:val="SpecialCharTok"/>
+        </w:rPr>
+        <w:t xml:space="preserve">~</w:t>
+      </w:r>
+      <w:r>
+        <w:rPr>
+          <w:rStyle w:val="NormalTok"/>
+        </w:rPr>
+        <w:t xml:space="preserve">year</w:t>
+      </w:r>
+      <w:r>
+        <w:rPr>
+          <w:rStyle w:val="SpecialCharTok"/>
+        </w:rPr>
+        <w:t xml:space="preserve">^-</w:t>
+      </w:r>
+      <w:r>
+        <w:rPr>
+          <w:rStyle w:val="DecValTok"/>
+        </w:rPr>
+        <w:t xml:space="preserve">1</w:t>
+      </w:r>
+      <w:r>
+        <w:rPr>
+          <w:rStyle w:val="SpecialCharTok"/>
+        </w:rPr>
+        <w:t xml:space="preserve">~</w:t>
+      </w:r>
+      <w:r>
+        <w:rPr>
+          <w:rStyle w:val="StringTok"/>
+        </w:rPr>
+        <w:t xml:space="preserve">')'</w:t>
+      </w:r>
+      <w:r>
+        <w:rPr>
+          <w:rStyle w:val="NormalTok"/>
+        </w:rPr>
+        <w:t xml:space="preserve">),</w:t>
+      </w:r>
+      <w:r>
+        <w:br/>
+      </w:r>
+      <w:r>
+        <w:rPr>
+          <w:rStyle w:val="NormalTok"/>
+        </w:rPr>
+        <w:t xml:space="preserve">       </w:t>
+      </w:r>
+      <w:r>
+        <w:rPr>
+          <w:rStyle w:val="AttributeTok"/>
+        </w:rPr>
+        <w:t xml:space="preserve">fill=</w:t>
+      </w:r>
+      <w:r>
+        <w:rPr>
+          <w:rStyle w:val="StringTok"/>
+        </w:rPr>
+        <w:t xml:space="preserve">'Biome'</w:t>
+      </w:r>
+      <w:r>
+        <w:rPr>
+          <w:rStyle w:val="NormalTok"/>
+        </w:rPr>
+        <w:t xml:space="preserve">)</w:t>
+      </w:r>
+    </w:p>
+    <w:p>
+      <w:pPr>
+        <w:pStyle w:val="FirstParagraph"/>
+      </w:pPr>
+      <w:r>
+        <w:drawing>
+          <wp:inline>
+            <wp:extent cx="4620126" cy="3696101"/>
+            <wp:effectExtent b="0" l="0" r="0" t="0"/>
+            <wp:docPr descr="" title="" id="57" name="Picture"/>
+            <a:graphic>
+              <a:graphicData uri="http://schemas.openxmlformats.org/drawingml/2006/picture">
+                <pic:pic>
+                  <pic:nvPicPr>
+                    <pic:cNvPr descr="Analises__files/figure-docx/unnamed-chunk-12-1.png" id="58" name="Picture"/>
+                    <pic:cNvPicPr>
+                      <a:picLocks noChangeArrowheads="1" noChangeAspect="1"/>
+                    </pic:cNvPicPr>
+                  </pic:nvPicPr>
+                  <pic:blipFill>
+                    <a:blip r:embed="rId56"/>
+                    <a:stretch>
+                      <a:fillRect/>
+                    </a:stretch>
+                  </pic:blipFill>
+                  <pic:spPr bwMode="auto">
+                    <a:xfrm>
+                      <a:off x="0" y="0"/>
+                      <a:ext cx="4620126" cy="3696101"/>
+                    </a:xfrm>
+                    <a:prstGeom prst="rect">
+                      <a:avLst/>
+                    </a:prstGeom>
+                    <a:noFill/>
+                    <a:ln w="9525">
+                      <a:noFill/>
+                      <a:headEnd/>
+                      <a:tailEnd/>
+                    </a:ln>
+                  </pic:spPr>
+                </pic:pic>
+              </a:graphicData>
+            </a:graphic>
+          </wp:inline>
+        </w:drawing>
+      </w:r>
+    </w:p>
+    <w:p>
+      <w:pPr>
+        <w:pStyle w:val="SourceCode"/>
+      </w:pPr>
+      <w:r>
+        <w:rPr>
+          <w:rStyle w:val="NormalTok"/>
+        </w:rPr>
         <w:t xml:space="preserve">ggplot2</w:t>
       </w:r>
       <w:r>
@@ -10461,7 +10501,730 @@
         <w:t xml:space="preserve">)</w:t>
       </w:r>
     </w:p>
-    <w:bookmarkEnd w:id="56"/>
+    <w:p>
+      <w:pPr>
+        <w:pStyle w:val="SourceCode"/>
+      </w:pPr>
+      <w:r>
+        <w:rPr>
+          <w:rStyle w:val="NormalTok"/>
+        </w:rPr>
+        <w:t xml:space="preserve">emissions_sources </w:t>
+      </w:r>
+      <w:r>
+        <w:rPr>
+          <w:rStyle w:val="SpecialCharTok"/>
+        </w:rPr>
+        <w:t xml:space="preserve">|&gt;</w:t>
+      </w:r>
+      <w:r>
+        <w:br/>
+      </w:r>
+      <w:r>
+        <w:rPr>
+          <w:rStyle w:val="NormalTok"/>
+        </w:rPr>
+        <w:t xml:space="preserve">  </w:t>
+      </w:r>
+      <w:r>
+        <w:rPr>
+          <w:rStyle w:val="FunctionTok"/>
+        </w:rPr>
+        <w:t xml:space="preserve">filter</w:t>
+      </w:r>
+      <w:r>
+        <w:rPr>
+          <w:rStyle w:val="NormalTok"/>
+        </w:rPr>
+        <w:t xml:space="preserve">(year </w:t>
+      </w:r>
+      <w:r>
+        <w:rPr>
+          <w:rStyle w:val="SpecialCharTok"/>
+        </w:rPr>
+        <w:t xml:space="preserve">&gt;</w:t>
+      </w:r>
+      <w:r>
+        <w:rPr>
+          <w:rStyle w:val="NormalTok"/>
+        </w:rPr>
+        <w:t xml:space="preserve"> </w:t>
+      </w:r>
+      <w:r>
+        <w:rPr>
+          <w:rStyle w:val="DecValTok"/>
+        </w:rPr>
+        <w:t xml:space="preserve">2018</w:t>
+      </w:r>
+      <w:r>
+        <w:rPr>
+          <w:rStyle w:val="NormalTok"/>
+        </w:rPr>
+        <w:t xml:space="preserve"> </w:t>
+      </w:r>
+      <w:r>
+        <w:rPr>
+          <w:rStyle w:val="SpecialCharTok"/>
+        </w:rPr>
+        <w:t xml:space="preserve">&amp;</w:t>
+      </w:r>
+      <w:r>
+        <w:rPr>
+          <w:rStyle w:val="NormalTok"/>
+        </w:rPr>
+        <w:t xml:space="preserve"> year </w:t>
+      </w:r>
+      <w:r>
+        <w:rPr>
+          <w:rStyle w:val="SpecialCharTok"/>
+        </w:rPr>
+        <w:t xml:space="preserve">&lt;</w:t>
+      </w:r>
+      <w:r>
+        <w:rPr>
+          <w:rStyle w:val="NormalTok"/>
+        </w:rPr>
+        <w:t xml:space="preserve"> </w:t>
+      </w:r>
+      <w:r>
+        <w:rPr>
+          <w:rStyle w:val="DecValTok"/>
+        </w:rPr>
+        <w:t xml:space="preserve">2023</w:t>
+      </w:r>
+      <w:r>
+        <w:rPr>
+          <w:rStyle w:val="NormalTok"/>
+        </w:rPr>
+        <w:t xml:space="preserve">,</w:t>
+      </w:r>
+      <w:r>
+        <w:br/>
+      </w:r>
+      <w:r>
+        <w:rPr>
+          <w:rStyle w:val="NormalTok"/>
+        </w:rPr>
+        <w:t xml:space="preserve">           gas </w:t>
+      </w:r>
+      <w:r>
+        <w:rPr>
+          <w:rStyle w:val="SpecialCharTok"/>
+        </w:rPr>
+        <w:t xml:space="preserve">==</w:t>
+      </w:r>
+      <w:r>
+        <w:rPr>
+          <w:rStyle w:val="NormalTok"/>
+        </w:rPr>
+        <w:t xml:space="preserve"> </w:t>
+      </w:r>
+      <w:r>
+        <w:rPr>
+          <w:rStyle w:val="StringTok"/>
+        </w:rPr>
+        <w:t xml:space="preserve">"co2e_100yr"</w:t>
+      </w:r>
+      <w:r>
+        <w:rPr>
+          <w:rStyle w:val="NormalTok"/>
+        </w:rPr>
+        <w:t xml:space="preserve">,</w:t>
+      </w:r>
+      <w:r>
+        <w:br/>
+      </w:r>
+      <w:r>
+        <w:rPr>
+          <w:rStyle w:val="NormalTok"/>
+        </w:rPr>
+        <w:t xml:space="preserve">           </w:t>
+      </w:r>
+      <w:r>
+        <w:rPr>
+          <w:rStyle w:val="SpecialCharTok"/>
+        </w:rPr>
+        <w:t xml:space="preserve">!</w:t>
+      </w:r>
+      <w:r>
+        <w:rPr>
+          <w:rStyle w:val="NormalTok"/>
+        </w:rPr>
+        <w:t xml:space="preserve">source_name </w:t>
+      </w:r>
+      <w:r>
+        <w:rPr>
+          <w:rStyle w:val="SpecialCharTok"/>
+        </w:rPr>
+        <w:t xml:space="preserve">%in%</w:t>
+      </w:r>
+      <w:r>
+        <w:rPr>
+          <w:rStyle w:val="NormalTok"/>
+        </w:rPr>
+        <w:t xml:space="preserve"> nomes_uf,</w:t>
+      </w:r>
+      <w:r>
+        <w:br/>
+      </w:r>
+      <w:r>
+        <w:rPr>
+          <w:rStyle w:val="NormalTok"/>
+        </w:rPr>
+        <w:t xml:space="preserve">           </w:t>
+      </w:r>
+      <w:r>
+        <w:rPr>
+          <w:rStyle w:val="SpecialCharTok"/>
+        </w:rPr>
+        <w:t xml:space="preserve">!</w:t>
+      </w:r>
+      <w:r>
+        <w:rPr>
+          <w:rStyle w:val="NormalTok"/>
+        </w:rPr>
+        <w:t xml:space="preserve">sub_sector </w:t>
+      </w:r>
+      <w:r>
+        <w:rPr>
+          <w:rStyle w:val="SpecialCharTok"/>
+        </w:rPr>
+        <w:t xml:space="preserve">%in%</w:t>
+      </w:r>
+      <w:r>
+        <w:rPr>
+          <w:rStyle w:val="NormalTok"/>
+        </w:rPr>
+        <w:t xml:space="preserve"> </w:t>
+      </w:r>
+      <w:r>
+        <w:rPr>
+          <w:rStyle w:val="FunctionTok"/>
+        </w:rPr>
+        <w:t xml:space="preserve">c</w:t>
+      </w:r>
+      <w:r>
+        <w:rPr>
+          <w:rStyle w:val="NormalTok"/>
+        </w:rPr>
+        <w:t xml:space="preserve">(</w:t>
+      </w:r>
+      <w:r>
+        <w:rPr>
+          <w:rStyle w:val="StringTok"/>
+        </w:rPr>
+        <w:t xml:space="preserve">"forest-land-clearing"</w:t>
+      </w:r>
+      <w:r>
+        <w:rPr>
+          <w:rStyle w:val="NormalTok"/>
+        </w:rPr>
+        <w:t xml:space="preserve">,</w:t>
+      </w:r>
+      <w:r>
+        <w:br/>
+      </w:r>
+      <w:r>
+        <w:rPr>
+          <w:rStyle w:val="NormalTok"/>
+        </w:rPr>
+        <w:t xml:space="preserve">                              </w:t>
+      </w:r>
+      <w:r>
+        <w:rPr>
+          <w:rStyle w:val="StringTok"/>
+        </w:rPr>
+        <w:t xml:space="preserve">"forest-land-degradation"</w:t>
+      </w:r>
+      <w:r>
+        <w:rPr>
+          <w:rStyle w:val="NormalTok"/>
+        </w:rPr>
+        <w:t xml:space="preserve">,</w:t>
+      </w:r>
+      <w:r>
+        <w:br/>
+      </w:r>
+      <w:r>
+        <w:rPr>
+          <w:rStyle w:val="NormalTok"/>
+        </w:rPr>
+        <w:t xml:space="preserve">                              </w:t>
+      </w:r>
+      <w:r>
+        <w:rPr>
+          <w:rStyle w:val="StringTok"/>
+        </w:rPr>
+        <w:t xml:space="preserve">"shrubgrass-fires"</w:t>
+      </w:r>
+      <w:r>
+        <w:rPr>
+          <w:rStyle w:val="NormalTok"/>
+        </w:rPr>
+        <w:t xml:space="preserve">,</w:t>
+      </w:r>
+      <w:r>
+        <w:br/>
+      </w:r>
+      <w:r>
+        <w:rPr>
+          <w:rStyle w:val="NormalTok"/>
+        </w:rPr>
+        <w:t xml:space="preserve">                              </w:t>
+      </w:r>
+      <w:r>
+        <w:rPr>
+          <w:rStyle w:val="StringTok"/>
+        </w:rPr>
+        <w:t xml:space="preserve">"forest-land-fires"</w:t>
+      </w:r>
+      <w:r>
+        <w:rPr>
+          <w:rStyle w:val="NormalTok"/>
+        </w:rPr>
+        <w:t xml:space="preserve">,</w:t>
+      </w:r>
+      <w:r>
+        <w:br/>
+      </w:r>
+      <w:r>
+        <w:rPr>
+          <w:rStyle w:val="NormalTok"/>
+        </w:rPr>
+        <w:t xml:space="preserve">                              </w:t>
+      </w:r>
+      <w:r>
+        <w:rPr>
+          <w:rStyle w:val="StringTok"/>
+        </w:rPr>
+        <w:t xml:space="preserve">"wetland-fires"</w:t>
+      </w:r>
+      <w:r>
+        <w:rPr>
+          <w:rStyle w:val="NormalTok"/>
+        </w:rPr>
+        <w:t xml:space="preserve">,</w:t>
+      </w:r>
+      <w:r>
+        <w:br/>
+      </w:r>
+      <w:r>
+        <w:rPr>
+          <w:rStyle w:val="NormalTok"/>
+        </w:rPr>
+        <w:t xml:space="preserve">                              </w:t>
+      </w:r>
+      <w:r>
+        <w:rPr>
+          <w:rStyle w:val="StringTok"/>
+        </w:rPr>
+        <w:t xml:space="preserve">"removals"</w:t>
+      </w:r>
+      <w:r>
+        <w:rPr>
+          <w:rStyle w:val="NormalTok"/>
+        </w:rPr>
+        <w:t xml:space="preserve">)</w:t>
+      </w:r>
+      <w:r>
+        <w:br/>
+      </w:r>
+      <w:r>
+        <w:rPr>
+          <w:rStyle w:val="NormalTok"/>
+        </w:rPr>
+        <w:t xml:space="preserve">    ) </w:t>
+      </w:r>
+      <w:r>
+        <w:rPr>
+          <w:rStyle w:val="SpecialCharTok"/>
+        </w:rPr>
+        <w:t xml:space="preserve">|&gt;</w:t>
+      </w:r>
+      <w:r>
+        <w:rPr>
+          <w:rStyle w:val="NormalTok"/>
+        </w:rPr>
+        <w:t xml:space="preserve"> </w:t>
+      </w:r>
+      <w:r>
+        <w:br/>
+      </w:r>
+      <w:r>
+        <w:rPr>
+          <w:rStyle w:val="NormalTok"/>
+        </w:rPr>
+        <w:t xml:space="preserve">  </w:t>
+      </w:r>
+      <w:r>
+        <w:rPr>
+          <w:rStyle w:val="CommentTok"/>
+        </w:rPr>
+        <w:t xml:space="preserve">#group_by(biomes,year) |&gt;</w:t>
+      </w:r>
+      <w:r>
+        <w:br/>
+      </w:r>
+      <w:r>
+        <w:rPr>
+          <w:rStyle w:val="NormalTok"/>
+        </w:rPr>
+        <w:t xml:space="preserve">  </w:t>
+      </w:r>
+      <w:r>
+        <w:rPr>
+          <w:rStyle w:val="FunctionTok"/>
+        </w:rPr>
+        <w:t xml:space="preserve">filter</w:t>
+      </w:r>
+      <w:r>
+        <w:rPr>
+          <w:rStyle w:val="NormalTok"/>
+        </w:rPr>
+        <w:t xml:space="preserve">(year</w:t>
+      </w:r>
+      <w:r>
+        <w:rPr>
+          <w:rStyle w:val="SpecialCharTok"/>
+        </w:rPr>
+        <w:t xml:space="preserve">!=</w:t>
+      </w:r>
+      <w:r>
+        <w:rPr>
+          <w:rStyle w:val="DecValTok"/>
+        </w:rPr>
+        <w:t xml:space="preserve">2019</w:t>
+      </w:r>
+      <w:r>
+        <w:rPr>
+          <w:rStyle w:val="NormalTok"/>
+        </w:rPr>
+        <w:t xml:space="preserve">) </w:t>
+      </w:r>
+      <w:r>
+        <w:rPr>
+          <w:rStyle w:val="SpecialCharTok"/>
+        </w:rPr>
+        <w:t xml:space="preserve">|&gt;</w:t>
+      </w:r>
+      <w:r>
+        <w:rPr>
+          <w:rStyle w:val="NormalTok"/>
+        </w:rPr>
+        <w:t xml:space="preserve"> </w:t>
+      </w:r>
+      <w:r>
+        <w:br/>
+      </w:r>
+      <w:r>
+        <w:rPr>
+          <w:rStyle w:val="NormalTok"/>
+        </w:rPr>
+        <w:t xml:space="preserve">  </w:t>
+      </w:r>
+      <w:r>
+        <w:rPr>
+          <w:rStyle w:val="FunctionTok"/>
+        </w:rPr>
+        <w:t xml:space="preserve">ggplot</w:t>
+      </w:r>
+      <w:r>
+        <w:rPr>
+          <w:rStyle w:val="NormalTok"/>
+        </w:rPr>
+        <w:t xml:space="preserve">(</w:t>
+      </w:r>
+      <w:r>
+        <w:rPr>
+          <w:rStyle w:val="FunctionTok"/>
+        </w:rPr>
+        <w:t xml:space="preserve">aes</w:t>
+      </w:r>
+      <w:r>
+        <w:rPr>
+          <w:rStyle w:val="NormalTok"/>
+        </w:rPr>
+        <w:t xml:space="preserve">(</w:t>
+      </w:r>
+      <w:r>
+        <w:rPr>
+          <w:rStyle w:val="AttributeTok"/>
+        </w:rPr>
+        <w:t xml:space="preserve">x=</w:t>
+      </w:r>
+      <w:r>
+        <w:rPr>
+          <w:rStyle w:val="NormalTok"/>
+        </w:rPr>
+        <w:t xml:space="preserve">emissions_quantity</w:t>
+      </w:r>
+      <w:r>
+        <w:rPr>
+          <w:rStyle w:val="SpecialCharTok"/>
+        </w:rPr>
+        <w:t xml:space="preserve">/</w:t>
+      </w:r>
+      <w:r>
+        <w:rPr>
+          <w:rStyle w:val="FloatTok"/>
+        </w:rPr>
+        <w:t xml:space="preserve">1e6</w:t>
+      </w:r>
+      <w:r>
+        <w:rPr>
+          <w:rStyle w:val="NormalTok"/>
+        </w:rPr>
+        <w:t xml:space="preserve">,</w:t>
+      </w:r>
+      <w:r>
+        <w:br/>
+      </w:r>
+      <w:r>
+        <w:rPr>
+          <w:rStyle w:val="NormalTok"/>
+        </w:rPr>
+        <w:t xml:space="preserve">             </w:t>
+      </w:r>
+      <w:r>
+        <w:rPr>
+          <w:rStyle w:val="AttributeTok"/>
+        </w:rPr>
+        <w:t xml:space="preserve">y=</w:t>
+      </w:r>
+      <w:r>
+        <w:rPr>
+          <w:rStyle w:val="FunctionTok"/>
+        </w:rPr>
+        <w:t xml:space="preserve">as.factor</w:t>
+      </w:r>
+      <w:r>
+        <w:rPr>
+          <w:rStyle w:val="NormalTok"/>
+        </w:rPr>
+        <w:t xml:space="preserve">(year),</w:t>
+      </w:r>
+      <w:r>
+        <w:br/>
+      </w:r>
+      <w:r>
+        <w:rPr>
+          <w:rStyle w:val="NormalTok"/>
+        </w:rPr>
+        <w:t xml:space="preserve">             </w:t>
+      </w:r>
+      <w:r>
+        <w:rPr>
+          <w:rStyle w:val="AttributeTok"/>
+        </w:rPr>
+        <w:t xml:space="preserve">fill=</w:t>
+      </w:r>
+      <w:r>
+        <w:rPr>
+          <w:rStyle w:val="FunctionTok"/>
+        </w:rPr>
+        <w:t xml:space="preserve">as.factor</w:t>
+      </w:r>
+      <w:r>
+        <w:rPr>
+          <w:rStyle w:val="NormalTok"/>
+        </w:rPr>
+        <w:t xml:space="preserve">(year)</w:t>
+      </w:r>
+      <w:r>
+        <w:br/>
+      </w:r>
+      <w:r>
+        <w:rPr>
+          <w:rStyle w:val="NormalTok"/>
+        </w:rPr>
+        <w:t xml:space="preserve">             ))</w:t>
+      </w:r>
+      <w:r>
+        <w:rPr>
+          <w:rStyle w:val="SpecialCharTok"/>
+        </w:rPr>
+        <w:t xml:space="preserve">+</w:t>
+      </w:r>
+      <w:r>
+        <w:br/>
+      </w:r>
+      <w:r>
+        <w:rPr>
+          <w:rStyle w:val="NormalTok"/>
+        </w:rPr>
+        <w:t xml:space="preserve">  ggridges</w:t>
+      </w:r>
+      <w:r>
+        <w:rPr>
+          <w:rStyle w:val="SpecialCharTok"/>
+        </w:rPr>
+        <w:t xml:space="preserve">::</w:t>
+      </w:r>
+      <w:r>
+        <w:rPr>
+          <w:rStyle w:val="FunctionTok"/>
+        </w:rPr>
+        <w:t xml:space="preserve">geom_density_ridges</w:t>
+      </w:r>
+      <w:r>
+        <w:rPr>
+          <w:rStyle w:val="NormalTok"/>
+        </w:rPr>
+        <w:t xml:space="preserve">(</w:t>
+      </w:r>
+      <w:r>
+        <w:rPr>
+          <w:rStyle w:val="AttributeTok"/>
+        </w:rPr>
+        <w:t xml:space="preserve">alpha=</w:t>
+      </w:r>
+      <w:r>
+        <w:rPr>
+          <w:rStyle w:val="NormalTok"/>
+        </w:rPr>
+        <w:t xml:space="preserve">.</w:t>
+      </w:r>
+      <w:r>
+        <w:rPr>
+          <w:rStyle w:val="DecValTok"/>
+        </w:rPr>
+        <w:t xml:space="preserve">4</w:t>
+      </w:r>
+      <w:r>
+        <w:rPr>
+          <w:rStyle w:val="NormalTok"/>
+        </w:rPr>
+        <w:t xml:space="preserve">)</w:t>
+      </w:r>
+      <w:r>
+        <w:rPr>
+          <w:rStyle w:val="SpecialCharTok"/>
+        </w:rPr>
+        <w:t xml:space="preserve">+</w:t>
+      </w:r>
+      <w:r>
+        <w:br/>
+      </w:r>
+      <w:r>
+        <w:rPr>
+          <w:rStyle w:val="NormalTok"/>
+        </w:rPr>
+        <w:t xml:space="preserve">  </w:t>
+      </w:r>
+      <w:r>
+        <w:rPr>
+          <w:rStyle w:val="FunctionTok"/>
+        </w:rPr>
+        <w:t xml:space="preserve">facet_wrap</w:t>
+      </w:r>
+      <w:r>
+        <w:rPr>
+          <w:rStyle w:val="NormalTok"/>
+        </w:rPr>
+        <w:t xml:space="preserve">(</w:t>
+      </w:r>
+      <w:r>
+        <w:rPr>
+          <w:rStyle w:val="SpecialCharTok"/>
+        </w:rPr>
+        <w:t xml:space="preserve">~</w:t>
+      </w:r>
+      <w:r>
+        <w:rPr>
+          <w:rStyle w:val="NormalTok"/>
+        </w:rPr>
+        <w:t xml:space="preserve">biomes,</w:t>
+      </w:r>
+      <w:r>
+        <w:rPr>
+          <w:rStyle w:val="AttributeTok"/>
+        </w:rPr>
+        <w:t xml:space="preserve">scales =</w:t>
+      </w:r>
+      <w:r>
+        <w:rPr>
+          <w:rStyle w:val="NormalTok"/>
+        </w:rPr>
+        <w:t xml:space="preserve"> </w:t>
+      </w:r>
+      <w:r>
+        <w:rPr>
+          <w:rStyle w:val="StringTok"/>
+        </w:rPr>
+        <w:t xml:space="preserve">'free_x'</w:t>
+      </w:r>
+      <w:r>
+        <w:rPr>
+          <w:rStyle w:val="NormalTok"/>
+        </w:rPr>
+        <w:t xml:space="preserve">)</w:t>
+      </w:r>
+    </w:p>
+    <w:p>
+      <w:pPr>
+        <w:pStyle w:val="FirstParagraph"/>
+      </w:pPr>
+      <w:r>
+        <w:drawing>
+          <wp:inline>
+            <wp:extent cx="4620126" cy="3696101"/>
+            <wp:effectExtent b="0" l="0" r="0" t="0"/>
+            <wp:docPr descr="" title="" id="60" name="Picture"/>
+            <a:graphic>
+              <a:graphicData uri="http://schemas.openxmlformats.org/drawingml/2006/picture">
+                <pic:pic>
+                  <pic:nvPicPr>
+                    <pic:cNvPr descr="Analises__files/figure-docx/unnamed-chunk-13-1.png" id="61" name="Picture"/>
+                    <pic:cNvPicPr>
+                      <a:picLocks noChangeArrowheads="1" noChangeAspect="1"/>
+                    </pic:cNvPicPr>
+                  </pic:nvPicPr>
+                  <pic:blipFill>
+                    <a:blip r:embed="rId59"/>
+                    <a:stretch>
+                      <a:fillRect/>
+                    </a:stretch>
+                  </pic:blipFill>
+                  <pic:spPr bwMode="auto">
+                    <a:xfrm>
+                      <a:off x="0" y="0"/>
+                      <a:ext cx="4620126" cy="3696101"/>
+                    </a:xfrm>
+                    <a:prstGeom prst="rect">
+                      <a:avLst/>
+                    </a:prstGeom>
+                    <a:noFill/>
+                    <a:ln w="9525">
+                      <a:noFill/>
+                      <a:headEnd/>
+                      <a:tailEnd/>
+                    </a:ln>
+                  </pic:spPr>
+                </pic:pic>
+              </a:graphicData>
+            </a:graphic>
+          </wp:inline>
+        </w:drawing>
+      </w:r>
+    </w:p>
+    <w:p>
+      <w:pPr>
+        <w:pStyle w:val="SourceCode"/>
+      </w:pPr>
+      <w:r>
+        <w:rPr>
+          <w:rStyle w:val="NormalTok"/>
+        </w:rPr>
+        <w:t xml:space="preserve">  </w:t>
+      </w:r>
+      <w:r>
+        <w:rPr>
+          <w:rStyle w:val="CommentTok"/>
+        </w:rPr>
+        <w:t xml:space="preserve">#xlim(-2.5,2.5)</w:t>
+      </w:r>
+    </w:p>
+    <w:bookmarkEnd w:id="62"/>
     <w:sectPr/>
   </w:body>
 </w:document>

</xml_diff>